<commit_message>
Test Plan 1.1 Update
Testing Plan Update
1.3/ Measurable
4.2/ Technical Environment
5/ Function to be tested
6/ Deliverables
</commit_message>
<xml_diff>
--- a/Documentation/Test_Plan_1.0.docx
+++ b/Documentation/Test_Plan_1.0.docx
@@ -1,6 +1,6 @@
 
 <file path=word/document.xml><?xml version="1.0" encoding="utf-8"?>
-<w:document xmlns:wpc="http://schemas.microsoft.com/office/word/2010/wordprocessingCanvas" xmlns:mc="http://schemas.openxmlformats.org/markup-compatibility/2006" xmlns:o="urn:schemas-microsoft-com:office:office" xmlns:r="http://schemas.openxmlformats.org/officeDocument/2006/relationships" xmlns:m="http://schemas.openxmlformats.org/officeDocument/2006/math" xmlns:v="urn:schemas-microsoft-com:vml" xmlns:wp14="http://schemas.microsoft.com/office/word/2010/wordprocessingDrawing" xmlns:wp="http://schemas.openxmlformats.org/drawingml/2006/wordprocessingDrawing" xmlns:w10="urn:schemas-microsoft-com:office:word" xmlns:w="http://schemas.openxmlformats.org/wordprocessingml/2006/main" xmlns:w14="http://schemas.microsoft.com/office/word/2010/wordml" xmlns:wpg="http://schemas.microsoft.com/office/word/2010/wordprocessingGroup" xmlns:wpi="http://schemas.microsoft.com/office/word/2010/wordprocessingInk" xmlns:wne="http://schemas.microsoft.com/office/word/2006/wordml" xmlns:wps="http://schemas.microsoft.com/office/word/2010/wordprocessingShape" mc:Ignorable="w14 wp14">
+<w:document xmlns:wpc="http://schemas.microsoft.com/office/word/2010/wordprocessingCanvas" xmlns:mo="http://schemas.microsoft.com/office/mac/office/2008/main" xmlns:mc="http://schemas.openxmlformats.org/markup-compatibility/2006" xmlns:mv="urn:schemas-microsoft-com:mac:vml" xmlns:o="urn:schemas-microsoft-com:office:office" xmlns:r="http://schemas.openxmlformats.org/officeDocument/2006/relationships" xmlns:m="http://schemas.openxmlformats.org/officeDocument/2006/math" xmlns:v="urn:schemas-microsoft-com:vml" xmlns:wp14="http://schemas.microsoft.com/office/word/2010/wordprocessingDrawing" xmlns:wp="http://schemas.openxmlformats.org/drawingml/2006/wordprocessingDrawing" xmlns:w10="urn:schemas-microsoft-com:office:word" xmlns:w="http://schemas.openxmlformats.org/wordprocessingml/2006/main" xmlns:w14="http://schemas.microsoft.com/office/word/2010/wordml" xmlns:wpg="http://schemas.microsoft.com/office/word/2010/wordprocessingGroup" xmlns:wpi="http://schemas.microsoft.com/office/word/2010/wordprocessingInk" xmlns:wne="http://schemas.microsoft.com/office/word/2006/wordml" xmlns:wps="http://schemas.microsoft.com/office/word/2010/wordprocessingShape" mc:Ignorable="w14 wp14">
   <w:body>
     <w:p>
       <w:pPr>
@@ -248,11 +248,9 @@
       <w:r>
         <w:t xml:space="preserve">SID: </w:t>
       </w:r>
-      <w:proofErr w:type="gramStart"/>
       <w:r>
         <w:t>749999x</w:t>
       </w:r>
-      <w:proofErr w:type="gramEnd"/>
     </w:p>
     <w:p>
       <w:pPr>
@@ -322,13 +320,8 @@
         <w:ind w:left="426" w:right="360"/>
       </w:pPr>
       <w:r>
-        <w:t xml:space="preserve">SID: </w:t>
-      </w:r>
-      <w:proofErr w:type="gramStart"/>
-      <w:r>
-        <w:t>171001x</w:t>
-      </w:r>
-      <w:proofErr w:type="gramEnd"/>
+        <w:t>SID: 171001x</w:t>
+      </w:r>
     </w:p>
     <w:p>
       <w:pPr>
@@ -438,20 +431,12 @@
           <w:b/>
         </w:rPr>
       </w:pPr>
-      <w:proofErr w:type="gramStart"/>
       <w:r>
         <w:rPr>
           <w:b/>
         </w:rPr>
         <w:lastRenderedPageBreak/>
-        <w:t>Table 1.</w:t>
-      </w:r>
-      <w:proofErr w:type="gramEnd"/>
-      <w:r>
-        <w:rPr>
-          <w:b/>
-        </w:rPr>
-        <w:t xml:space="preserve"> Document Change Control</w:t>
+        <w:t>Table 1. Document Change Control</w:t>
       </w:r>
     </w:p>
     <w:tbl>
@@ -567,25 +552,76 @@
           <w:tcPr>
             <w:tcW w:w="2129" w:type="dxa"/>
           </w:tcPr>
-          <w:p/>
+          <w:p>
+            <w:r>
+              <w:t>0.2</w:t>
+            </w:r>
+          </w:p>
         </w:tc>
         <w:tc>
           <w:tcPr>
             <w:tcW w:w="2129" w:type="dxa"/>
           </w:tcPr>
-          <w:p/>
+          <w:p>
+            <w:r>
+              <w:t>30/9/2013</w:t>
+            </w:r>
+          </w:p>
         </w:tc>
         <w:tc>
           <w:tcPr>
             <w:tcW w:w="2129" w:type="dxa"/>
           </w:tcPr>
-          <w:p/>
+          <w:p>
+            <w:r>
+              <w:t xml:space="preserve">Minh </w:t>
+            </w:r>
+            <w:proofErr w:type="spellStart"/>
+            <w:r>
+              <w:t>Duc</w:t>
+            </w:r>
+            <w:proofErr w:type="spellEnd"/>
+            <w:r>
+              <w:t xml:space="preserve"> Nguyen</w:t>
+            </w:r>
+          </w:p>
         </w:tc>
         <w:tc>
           <w:tcPr>
             <w:tcW w:w="2129" w:type="dxa"/>
           </w:tcPr>
-          <w:p/>
+          <w:p>
+            <w:r>
+              <w:t>1.3</w:t>
+            </w:r>
+            <w:r>
+              <w:t>/</w:t>
+            </w:r>
+            <w:r>
+              <w:t xml:space="preserve"> Measurable</w:t>
+            </w:r>
+          </w:p>
+          <w:p>
+            <w:r>
+              <w:t>4.2</w:t>
+            </w:r>
+            <w:r>
+              <w:t>/</w:t>
+            </w:r>
+            <w:r>
+              <w:t xml:space="preserve"> Technical Environment</w:t>
+            </w:r>
+          </w:p>
+          <w:p>
+            <w:r>
+              <w:t>5/ Function to be tested</w:t>
+            </w:r>
+          </w:p>
+          <w:p>
+            <w:r>
+              <w:t>6/ Deliverables</w:t>
+            </w:r>
+          </w:p>
         </w:tc>
       </w:tr>
       <w:tr>
@@ -622,19 +658,11 @@
           <w:b/>
         </w:rPr>
       </w:pPr>
-      <w:proofErr w:type="gramStart"/>
       <w:r>
         <w:rPr>
           <w:b/>
         </w:rPr>
-        <w:t>Table 2.</w:t>
-      </w:r>
-      <w:proofErr w:type="gramEnd"/>
-      <w:r>
-        <w:rPr>
-          <w:b/>
-        </w:rPr>
-        <w:t xml:space="preserve"> Document Sign Off</w:t>
+        <w:t>Table 2. Document Sign Off</w:t>
       </w:r>
     </w:p>
     <w:tbl>
@@ -1637,6 +1665,9 @@
     <w:p>
       <w:pPr>
         <w:pStyle w:val="Heading1"/>
+        <w:tabs>
+          <w:tab w:val="left" w:pos="1985"/>
+        </w:tabs>
       </w:pPr>
       <w:bookmarkStart w:id="1" w:name="_Toc366492335"/>
       <w:r>
@@ -1666,8 +1697,25 @@
       </w:pPr>
     </w:p>
     <w:p>
+      <w:pPr>
+        <w:pStyle w:val="Heading2"/>
+      </w:pPr>
+      <w:r>
+        <w:t>Introduction</w:t>
+      </w:r>
+    </w:p>
+    <w:p>
       <w:r>
         <w:t>This test plan will be used so we are able to accurately identify and track which aspects of our program need to be tested to ensure that the data we are gathering and supplying to the client is correct and that the overall project is reliable and fulfils their requirements.</w:t>
+      </w:r>
+    </w:p>
+    <w:p/>
+    <w:p>
+      <w:pPr>
+        <w:pStyle w:val="Heading2"/>
+      </w:pPr>
+      <w:r>
+        <w:t>Objectives</w:t>
       </w:r>
     </w:p>
     <w:p/>
@@ -1768,20 +1816,98 @@
       </w:r>
     </w:p>
     <w:p/>
+    <w:p>
+      <w:pPr>
+        <w:pStyle w:val="Heading2"/>
+      </w:pPr>
+      <w:r>
+        <w:t>Measurable</w:t>
+      </w:r>
+    </w:p>
     <w:p/>
     <w:p>
-      <w:pPr>
-        <w:pStyle w:val="Heading1"/>
+      <w:r>
+        <w:t>The specific objectives of the test plan are to measure:</w:t>
+      </w:r>
+      <w:bookmarkStart w:id="2" w:name="_Toc365914965"/>
+    </w:p>
+    <w:p>
+      <w:pPr>
+        <w:pStyle w:val="ListParagraph"/>
         <w:numPr>
           <w:ilvl w:val="0"/>
-          <w:numId w:val="0"/>
+          <w:numId w:val="14"/>
         </w:numPr>
-        <w:ind w:left="432" w:hanging="432"/>
-        <w:rPr>
-          <w:lang w:val="en-US"/>
-        </w:rPr>
-      </w:pPr>
-      <w:bookmarkStart w:id="2" w:name="_Toc365914965"/>
+      </w:pPr>
+      <w:r>
+        <w:t>Hand Tremor variables for each finger include:</w:t>
+      </w:r>
+    </w:p>
+    <w:p>
+      <w:pPr>
+        <w:pStyle w:val="ListParagraph"/>
+        <w:numPr>
+          <w:ilvl w:val="1"/>
+          <w:numId w:val="14"/>
+        </w:numPr>
+      </w:pPr>
+      <w:r>
+        <w:t>Hertz</w:t>
+      </w:r>
+    </w:p>
+    <w:p>
+      <w:pPr>
+        <w:pStyle w:val="ListParagraph"/>
+        <w:numPr>
+          <w:ilvl w:val="1"/>
+          <w:numId w:val="14"/>
+        </w:numPr>
+      </w:pPr>
+      <w:r>
+        <w:t>Amplitude</w:t>
+      </w:r>
+    </w:p>
+    <w:p>
+      <w:pPr>
+        <w:pStyle w:val="ListParagraph"/>
+        <w:numPr>
+          <w:ilvl w:val="1"/>
+          <w:numId w:val="14"/>
+        </w:numPr>
+      </w:pPr>
+      <w:r>
+        <w:t>Velocity</w:t>
+      </w:r>
+    </w:p>
+    <w:p>
+      <w:pPr>
+        <w:pStyle w:val="ListParagraph"/>
+        <w:numPr>
+          <w:ilvl w:val="1"/>
+          <w:numId w:val="14"/>
+        </w:numPr>
+      </w:pPr>
+      <w:r>
+        <w:t>Acceleration</w:t>
+      </w:r>
+    </w:p>
+    <w:p>
+      <w:pPr>
+        <w:pStyle w:val="ListParagraph"/>
+        <w:numPr>
+          <w:ilvl w:val="0"/>
+          <w:numId w:val="14"/>
+        </w:numPr>
+      </w:pPr>
+      <w:r>
+        <w:t xml:space="preserve">The noise filter during the data capturing </w:t>
+      </w:r>
+      <w:r>
+        <w:t>session, which</w:t>
+      </w:r>
+      <w:r>
+        <w:t xml:space="preserve"> means that the system should apply Math algorithm to detect whether a movement is a hand tremor or a noise.</w:t>
+      </w:r>
     </w:p>
     <w:p>
       <w:pPr>
@@ -1826,23 +1952,7 @@
           <w:i/>
           <w:lang w:val="en-US"/>
         </w:rPr>
-        <w:t xml:space="preserve">Define what will be tested. Specify what the test will and will not accomplish. Examples are data entry, file transfer, security, </w:t>
-      </w:r>
-      <w:proofErr w:type="gramStart"/>
-      <w:r>
-        <w:rPr>
-          <w:i/>
-          <w:lang w:val="en-US"/>
-        </w:rPr>
-        <w:t>report</w:t>
-      </w:r>
-      <w:proofErr w:type="gramEnd"/>
-      <w:r>
-        <w:rPr>
-          <w:i/>
-          <w:lang w:val="en-US"/>
-        </w:rPr>
-        <w:t xml:space="preserve"> generation</w:t>
+        <w:t>Define what will be tested. Specify what the test will and will not accomplish. Examples are data entry, file transfer, security, report generation</w:t>
       </w:r>
     </w:p>
     <w:p>
@@ -1886,8 +1996,6 @@
       <w:r>
         <w:t xml:space="preserve"> however the only way to do this is using expensive equipment, which is why our solution is needed. If we are able to get results from a test using this equipment and then compare to results that our software generates we should be able to judge whether our method is accurate.</w:t>
       </w:r>
-      <w:bookmarkStart w:id="6" w:name="_GoBack"/>
-      <w:bookmarkEnd w:id="6"/>
     </w:p>
     <w:p/>
     <w:p>
@@ -1942,87 +2050,1195 @@
         </w:rPr>
         <w:t>Discuss what test strategies will be used in your project. Examples are automated testing, stress and load testing, security test, recovery test, user acceptance test.</w:t>
       </w:r>
-      <w:r>
+    </w:p>
+    <w:p>
+      <w:pPr>
         <w:rPr>
           <w:i/>
         </w:rPr>
+      </w:pPr>
+    </w:p>
+    <w:p>
+      <w:pPr>
+        <w:pStyle w:val="Heading2"/>
+      </w:pPr>
+      <w:r>
+        <w:t>Function Testing</w:t>
+      </w:r>
+    </w:p>
+    <w:p/>
+    <w:p>
+      <w:pPr>
+        <w:pStyle w:val="Heading2"/>
+      </w:pPr>
+      <w:r>
+        <w:t>Usability Testing</w:t>
+      </w:r>
+    </w:p>
+    <w:p/>
+    <w:p>
+      <w:pPr>
+        <w:pStyle w:val="Heading2"/>
+      </w:pPr>
+      <w:r>
+        <w:t>User Group</w:t>
+      </w:r>
+    </w:p>
+    <w:p/>
+    <w:p>
+      <w:pPr>
+        <w:pStyle w:val="Heading2"/>
+      </w:pPr>
+      <w:r>
+        <w:t>Metrics</w:t>
+      </w:r>
+    </w:p>
+    <w:p/>
+    <w:p>
+      <w:pPr>
+        <w:pStyle w:val="Heading2"/>
+        <w:numPr>
+          <w:ilvl w:val="0"/>
+          <w:numId w:val="0"/>
+        </w:numPr>
+      </w:pPr>
+      <w:r>
         <w:br w:type="page"/>
       </w:r>
     </w:p>
     <w:p>
       <w:pPr>
+        <w:rPr>
+          <w:i/>
+        </w:rPr>
+      </w:pPr>
+    </w:p>
+    <w:p>
+      <w:pPr>
         <w:pStyle w:val="Heading1"/>
       </w:pPr>
-      <w:bookmarkStart w:id="7" w:name="_Toc366492338"/>
-      <w:r>
+      <w:bookmarkStart w:id="6" w:name="_Toc366492338"/>
+      <w:r>
+        <w:t>Environment Requirements</w:t>
+      </w:r>
+      <w:bookmarkEnd w:id="6"/>
+    </w:p>
+    <w:p>
+      <w:pPr>
+        <w:rPr>
+          <w:i/>
+        </w:rPr>
+      </w:pPr>
+      <w:r>
+        <w:rPr>
+          <w:i/>
+        </w:rPr>
+        <w:t>Identify work places, computers, user accounts, server accounts, DBMS, and stationary</w:t>
+      </w:r>
+      <w:r>
+        <w:rPr>
+          <w:i/>
+        </w:rPr>
+        <w:t xml:space="preserve"> </w:t>
+      </w:r>
+    </w:p>
+    <w:p>
+      <w:pPr>
+        <w:rPr>
+          <w:i/>
+        </w:rPr>
+      </w:pPr>
+      <w:proofErr w:type="gramStart"/>
+      <w:r>
+        <w:rPr>
+          <w:i/>
+        </w:rPr>
+        <w:t>required</w:t>
+      </w:r>
+      <w:proofErr w:type="gramEnd"/>
+      <w:r>
+        <w:rPr>
+          <w:i/>
+        </w:rPr>
+        <w:t xml:space="preserve"> for testing.</w:t>
+      </w:r>
+    </w:p>
+    <w:p>
+      <w:pPr>
+        <w:rPr>
+          <w:i/>
+        </w:rPr>
+      </w:pPr>
+    </w:p>
+    <w:p>
+      <w:pPr>
+        <w:pStyle w:val="Heading2"/>
+      </w:pPr>
+      <w:r>
+        <w:t>Physical environment</w:t>
+      </w:r>
+    </w:p>
+    <w:p>
+      <w:pPr>
+        <w:rPr>
+          <w:i/>
+        </w:rPr>
+      </w:pPr>
+    </w:p>
+    <w:p>
+      <w:r>
+        <w:t xml:space="preserve">To get an accurate assessment on how well our program correctly calculates tremors we may need to use software that already detects tremors and then compare the results. This means we will need to get the client to supply us with some test data from the machines that he already uses and maybe add in a Leap Motion device to track the hand movements as well. We will need something to compare our results to if we want to make sure our software works. </w:t>
+      </w:r>
+    </w:p>
+    <w:p/>
+    <w:p>
+      <w:r>
+        <w:t xml:space="preserve">Another aspect of the program to test will be testing the program under different circumstances that the client will be in. As a surgeon we believe it is possible he could be wearing gloves or having freshly washed </w:t>
+      </w:r>
+      <w:proofErr w:type="gramStart"/>
+      <w:r>
+        <w:t>hands which</w:t>
+      </w:r>
+      <w:proofErr w:type="gramEnd"/>
+      <w:r>
+        <w:t xml:space="preserve"> could raise or lower the temperature of his skin. We aim to replicate these situations and test to make sure these do not interfere with the results.</w:t>
+      </w:r>
+    </w:p>
+    <w:p/>
+    <w:p>
+      <w:r>
+        <w:t>We must also ensure that user profiles can be created correctly and accessed easily so that data gathered from our tests can be stored and compared easily. Testing the reliability and ease of use of our file storage system must prove that it is easier to use this method as opposed to a database.</w:t>
+      </w:r>
+    </w:p>
+    <w:p/>
+    <w:p>
+      <w:pPr>
+        <w:pStyle w:val="Heading2"/>
+      </w:pPr>
+      <w:r>
+        <w:t>Technical Environment</w:t>
+      </w:r>
+    </w:p>
+    <w:p>
+      <w:pPr>
+        <w:pStyle w:val="BodyText"/>
+        <w:widowControl/>
+        <w:spacing w:after="0"/>
+        <w:jc w:val="left"/>
+        <w:rPr>
+          <w:rFonts w:cstheme="minorHAnsi"/>
+          <w:szCs w:val="21"/>
+        </w:rPr>
+      </w:pPr>
+      <w:r>
+        <w:rPr>
+          <w:rFonts w:cstheme="minorHAnsi" w:hint="eastAsia"/>
+          <w:szCs w:val="21"/>
+        </w:rPr>
+        <w:t xml:space="preserve">     </w:t>
+      </w:r>
+      <w:r>
+        <w:rPr>
+          <w:rFonts w:cstheme="minorHAnsi"/>
+          <w:szCs w:val="21"/>
+        </w:rPr>
+        <w:t xml:space="preserve">Hardware: </w:t>
+      </w:r>
+    </w:p>
+    <w:p>
+      <w:pPr>
+        <w:pStyle w:val="BodyText"/>
+        <w:widowControl/>
+        <w:numPr>
+          <w:ilvl w:val="0"/>
+          <w:numId w:val="17"/>
+        </w:numPr>
+        <w:spacing w:after="0"/>
+        <w:jc w:val="left"/>
+        <w:rPr>
+          <w:rFonts w:cs="Arial"/>
+          <w:b/>
+        </w:rPr>
+      </w:pPr>
+      <w:r>
+        <w:rPr>
+          <w:rFonts w:cs="Arial"/>
+        </w:rPr>
+        <w:t>CPU: Core 2 Duo 2.0</w:t>
+      </w:r>
+      <w:r>
+        <w:rPr>
+          <w:rFonts w:cs="Arial"/>
+          <w:u w:color="82C42A"/>
+        </w:rPr>
+        <w:t>Mhz</w:t>
+      </w:r>
+      <w:r>
+        <w:rPr>
+          <w:rFonts w:cs="Arial"/>
+        </w:rPr>
+        <w:t xml:space="preserve"> </w:t>
+      </w:r>
+    </w:p>
+    <w:p>
+      <w:pPr>
+        <w:pStyle w:val="BodyText"/>
+        <w:widowControl/>
+        <w:numPr>
+          <w:ilvl w:val="0"/>
+          <w:numId w:val="15"/>
+        </w:numPr>
+        <w:spacing w:after="0"/>
+        <w:jc w:val="left"/>
+        <w:rPr>
+          <w:rFonts w:cs="Arial"/>
+          <w:b/>
+        </w:rPr>
+      </w:pPr>
+      <w:r>
+        <w:rPr>
+          <w:rFonts w:cs="Arial"/>
+        </w:rPr>
+        <w:t xml:space="preserve">RAM: 2 GB </w:t>
+      </w:r>
+    </w:p>
+    <w:p>
+      <w:pPr>
+        <w:pStyle w:val="BodyText"/>
+        <w:widowControl/>
+        <w:numPr>
+          <w:ilvl w:val="0"/>
+          <w:numId w:val="15"/>
+        </w:numPr>
+        <w:spacing w:after="0"/>
+        <w:jc w:val="left"/>
+        <w:rPr>
+          <w:rFonts w:cs="Arial"/>
+          <w:b/>
+        </w:rPr>
+      </w:pPr>
+      <w:r>
+        <w:rPr>
+          <w:rFonts w:cs="Arial"/>
+        </w:rPr>
+        <w:t>Free space for software appl</w:t>
+      </w:r>
+      <w:r>
+        <w:rPr>
+          <w:rFonts w:cs="Arial"/>
+        </w:rPr>
+        <w:t>ication requires at least 500 MB</w:t>
+      </w:r>
+    </w:p>
+    <w:p>
+      <w:pPr>
+        <w:pStyle w:val="BodyText"/>
+        <w:widowControl/>
+        <w:numPr>
+          <w:ilvl w:val="0"/>
+          <w:numId w:val="15"/>
+        </w:numPr>
+        <w:spacing w:after="0"/>
+        <w:jc w:val="left"/>
+        <w:rPr>
+          <w:rFonts w:cs="Arial"/>
+          <w:b/>
+        </w:rPr>
+      </w:pPr>
+      <w:r>
+        <w:rPr>
+          <w:rFonts w:cs="Arial"/>
+        </w:rPr>
+        <w:t>Monitor: 32bits or higher display adapter</w:t>
+      </w:r>
+    </w:p>
+    <w:p>
+      <w:pPr>
+        <w:pStyle w:val="BodyText"/>
+        <w:widowControl/>
+        <w:numPr>
+          <w:ilvl w:val="0"/>
+          <w:numId w:val="15"/>
+        </w:numPr>
+        <w:spacing w:after="0"/>
+        <w:jc w:val="left"/>
+        <w:rPr>
+          <w:rFonts w:cs="Arial"/>
+          <w:b/>
+        </w:rPr>
+      </w:pPr>
+      <w:r>
+        <w:rPr>
+          <w:rFonts w:cs="Arial"/>
+        </w:rPr>
+        <w:t>Keyboard</w:t>
+      </w:r>
+    </w:p>
+    <w:p>
+      <w:pPr>
+        <w:pStyle w:val="ListParagraph"/>
+        <w:numPr>
+          <w:ilvl w:val="0"/>
+          <w:numId w:val="15"/>
+        </w:numPr>
+        <w:spacing w:line="360" w:lineRule="auto"/>
+        <w:rPr>
+          <w:rFonts w:cstheme="minorHAnsi"/>
+          <w:sz w:val="21"/>
+          <w:szCs w:val="21"/>
+        </w:rPr>
+      </w:pPr>
+      <w:r>
+        <w:rPr>
+          <w:rFonts w:cs="Arial"/>
+          <w:sz w:val="22"/>
+          <w:szCs w:val="22"/>
+        </w:rPr>
+        <w:t>Mouse</w:t>
+      </w:r>
+    </w:p>
+    <w:p>
+      <w:pPr>
+        <w:pStyle w:val="ListParagraph"/>
+        <w:numPr>
+          <w:ilvl w:val="0"/>
+          <w:numId w:val="15"/>
+        </w:numPr>
+        <w:spacing w:line="360" w:lineRule="auto"/>
+        <w:rPr>
+          <w:rFonts w:cstheme="minorHAnsi"/>
+          <w:sz w:val="21"/>
+          <w:szCs w:val="21"/>
+        </w:rPr>
+      </w:pPr>
+      <w:proofErr w:type="spellStart"/>
+      <w:r>
+        <w:rPr>
+          <w:rFonts w:cs="Arial"/>
+          <w:sz w:val="22"/>
+          <w:szCs w:val="22"/>
+        </w:rPr>
+        <w:t>LeapMotion</w:t>
+      </w:r>
+      <w:proofErr w:type="spellEnd"/>
+      <w:r>
+        <w:rPr>
+          <w:rFonts w:cs="Arial"/>
+          <w:sz w:val="22"/>
+          <w:szCs w:val="22"/>
+        </w:rPr>
+        <w:t xml:space="preserve"> device</w:t>
+      </w:r>
+    </w:p>
+    <w:p>
+      <w:pPr>
+        <w:rPr>
+          <w:rFonts w:cstheme="minorHAnsi"/>
+          <w:szCs w:val="21"/>
+        </w:rPr>
+      </w:pPr>
+      <w:r>
+        <w:rPr>
+          <w:rFonts w:cstheme="minorHAnsi" w:hint="eastAsia"/>
+          <w:szCs w:val="21"/>
+        </w:rPr>
+        <w:t xml:space="preserve">     </w:t>
+      </w:r>
+      <w:r>
+        <w:rPr>
+          <w:rFonts w:cstheme="minorHAnsi"/>
+          <w:szCs w:val="21"/>
+        </w:rPr>
+        <w:t xml:space="preserve">Software: </w:t>
+      </w:r>
+    </w:p>
+    <w:p>
+      <w:pPr>
+        <w:pStyle w:val="ListParagraph"/>
+        <w:numPr>
+          <w:ilvl w:val="0"/>
+          <w:numId w:val="16"/>
+        </w:numPr>
+        <w:spacing w:line="360" w:lineRule="auto"/>
+        <w:rPr>
+          <w:rFonts w:cstheme="minorHAnsi"/>
+          <w:sz w:val="22"/>
+          <w:szCs w:val="22"/>
+        </w:rPr>
+      </w:pPr>
+      <w:r>
+        <w:rPr>
+          <w:rFonts w:cstheme="minorHAnsi"/>
+          <w:sz w:val="22"/>
+          <w:szCs w:val="22"/>
+        </w:rPr>
+        <w:t xml:space="preserve">Internet </w:t>
+      </w:r>
+      <w:proofErr w:type="gramStart"/>
+      <w:r>
+        <w:rPr>
+          <w:rFonts w:cstheme="minorHAnsi"/>
+          <w:sz w:val="22"/>
+          <w:szCs w:val="22"/>
+        </w:rPr>
+        <w:t>browse.IE</w:t>
+      </w:r>
+      <w:proofErr w:type="gramEnd"/>
+      <w:r>
+        <w:rPr>
+          <w:rFonts w:cstheme="minorHAnsi"/>
+          <w:sz w:val="22"/>
+          <w:szCs w:val="22"/>
+        </w:rPr>
+        <w:t xml:space="preserve"> 8, Google </w:t>
+      </w:r>
+      <w:proofErr w:type="spellStart"/>
+      <w:r>
+        <w:rPr>
+          <w:rFonts w:cstheme="minorHAnsi"/>
+          <w:sz w:val="22"/>
+          <w:szCs w:val="22"/>
+        </w:rPr>
+        <w:t>Chrome</w:t>
+      </w:r>
+      <w:r>
+        <w:rPr>
+          <w:rFonts w:cstheme="minorHAnsi" w:hint="eastAsia"/>
+          <w:sz w:val="22"/>
+          <w:szCs w:val="22"/>
+        </w:rPr>
+        <w:t>,firefox</w:t>
+      </w:r>
+      <w:proofErr w:type="spellEnd"/>
+      <w:r>
+        <w:rPr>
+          <w:rFonts w:cstheme="minorHAnsi"/>
+          <w:sz w:val="22"/>
+          <w:szCs w:val="22"/>
+        </w:rPr>
+        <w:t>.</w:t>
+      </w:r>
+    </w:p>
+    <w:p>
+      <w:pPr>
+        <w:pStyle w:val="ListParagraph"/>
+        <w:numPr>
+          <w:ilvl w:val="0"/>
+          <w:numId w:val="16"/>
+        </w:numPr>
+        <w:spacing w:line="360" w:lineRule="auto"/>
+        <w:rPr>
+          <w:rFonts w:cstheme="minorHAnsi"/>
+          <w:sz w:val="22"/>
+          <w:szCs w:val="22"/>
+        </w:rPr>
+      </w:pPr>
+      <w:r>
+        <w:rPr>
+          <w:sz w:val="22"/>
+          <w:szCs w:val="22"/>
+        </w:rPr>
+        <w:t>Windows XP, 7</w:t>
+      </w:r>
+      <w:r>
+        <w:rPr>
+          <w:rFonts w:cstheme="minorHAnsi"/>
+          <w:sz w:val="22"/>
+          <w:szCs w:val="22"/>
+        </w:rPr>
+        <w:t xml:space="preserve"> </w:t>
+      </w:r>
+      <w:proofErr w:type="spellStart"/>
+      <w:r>
+        <w:rPr>
+          <w:rFonts w:cstheme="minorHAnsi" w:hint="eastAsia"/>
+          <w:sz w:val="22"/>
+          <w:szCs w:val="22"/>
+          <w:lang w:eastAsia="zh-CN"/>
+        </w:rPr>
+        <w:t>macOSX</w:t>
+      </w:r>
+      <w:proofErr w:type="spellEnd"/>
+      <w:r>
+        <w:rPr>
+          <w:rFonts w:cstheme="minorHAnsi" w:hint="eastAsia"/>
+          <w:sz w:val="22"/>
+          <w:szCs w:val="22"/>
+          <w:lang w:eastAsia="zh-CN"/>
+        </w:rPr>
+        <w:t xml:space="preserve"> lion</w:t>
+      </w:r>
+    </w:p>
+    <w:p>
+      <w:pPr>
+        <w:pStyle w:val="ListParagraph"/>
+        <w:numPr>
+          <w:ilvl w:val="0"/>
+          <w:numId w:val="16"/>
+        </w:numPr>
+        <w:spacing w:line="360" w:lineRule="auto"/>
+        <w:rPr>
+          <w:rFonts w:cstheme="minorHAnsi"/>
+          <w:sz w:val="22"/>
+          <w:szCs w:val="22"/>
+        </w:rPr>
+      </w:pPr>
+      <w:r>
+        <w:rPr>
+          <w:rFonts w:cstheme="minorHAnsi"/>
+          <w:sz w:val="22"/>
+          <w:szCs w:val="22"/>
+          <w:lang w:val="en-US" w:eastAsia="zh-CN"/>
+        </w:rPr>
         <w:lastRenderedPageBreak/>
-        <w:t>Environment Requirements</w:t>
+        <w:t>Apache Server for hosting the web application</w:t>
+      </w:r>
+      <w:r>
+        <w:rPr>
+          <w:rFonts w:cstheme="minorHAnsi"/>
+          <w:sz w:val="22"/>
+          <w:szCs w:val="22"/>
+          <w:lang w:val="en-US" w:eastAsia="zh-CN"/>
+        </w:rPr>
+        <w:t xml:space="preserve"> such as </w:t>
+      </w:r>
+      <w:proofErr w:type="spellStart"/>
+      <w:r>
+        <w:rPr>
+          <w:rFonts w:cstheme="minorHAnsi"/>
+          <w:sz w:val="22"/>
+          <w:szCs w:val="22"/>
+          <w:lang w:val="en-US" w:eastAsia="zh-CN"/>
+        </w:rPr>
+        <w:t>WarmpServer</w:t>
+      </w:r>
+      <w:proofErr w:type="spellEnd"/>
+      <w:r>
+        <w:rPr>
+          <w:rFonts w:cstheme="minorHAnsi"/>
+          <w:sz w:val="22"/>
+          <w:szCs w:val="22"/>
+          <w:lang w:val="en-US" w:eastAsia="zh-CN"/>
+        </w:rPr>
+        <w:t xml:space="preserve">, </w:t>
+      </w:r>
+      <w:proofErr w:type="spellStart"/>
+      <w:r>
+        <w:rPr>
+          <w:rFonts w:cstheme="minorHAnsi"/>
+          <w:sz w:val="22"/>
+          <w:szCs w:val="22"/>
+          <w:lang w:val="en-US" w:eastAsia="zh-CN"/>
+        </w:rPr>
+        <w:t>Mampstack</w:t>
+      </w:r>
+      <w:proofErr w:type="spellEnd"/>
+      <w:r>
+        <w:rPr>
+          <w:rFonts w:cstheme="minorHAnsi"/>
+          <w:sz w:val="22"/>
+          <w:szCs w:val="22"/>
+          <w:lang w:val="en-US" w:eastAsia="zh-CN"/>
+        </w:rPr>
+        <w:t xml:space="preserve">, </w:t>
+      </w:r>
+      <w:proofErr w:type="spellStart"/>
+      <w:r>
+        <w:rPr>
+          <w:rFonts w:cstheme="minorHAnsi"/>
+          <w:sz w:val="22"/>
+          <w:szCs w:val="22"/>
+          <w:lang w:val="en-US" w:eastAsia="zh-CN"/>
+        </w:rPr>
+        <w:t>Uniserver</w:t>
+      </w:r>
+      <w:proofErr w:type="spellEnd"/>
+      <w:r>
+        <w:rPr>
+          <w:rFonts w:cstheme="minorHAnsi"/>
+          <w:sz w:val="22"/>
+          <w:szCs w:val="22"/>
+          <w:lang w:val="en-US" w:eastAsia="zh-CN"/>
+        </w:rPr>
+        <w:t xml:space="preserve">, </w:t>
+      </w:r>
+      <w:proofErr w:type="spellStart"/>
+      <w:r>
+        <w:rPr>
+          <w:rFonts w:cstheme="minorHAnsi"/>
+          <w:sz w:val="22"/>
+          <w:szCs w:val="22"/>
+          <w:lang w:val="en-US" w:eastAsia="zh-CN"/>
+        </w:rPr>
+        <w:t>etc</w:t>
+      </w:r>
+      <w:proofErr w:type="spellEnd"/>
+    </w:p>
+    <w:p>
+      <w:pPr>
+        <w:pStyle w:val="ListParagraph"/>
+        <w:numPr>
+          <w:ilvl w:val="0"/>
+          <w:numId w:val="16"/>
+        </w:numPr>
+        <w:spacing w:line="360" w:lineRule="auto"/>
+        <w:rPr>
+          <w:rFonts w:cstheme="minorHAnsi"/>
+          <w:sz w:val="22"/>
+          <w:szCs w:val="22"/>
+        </w:rPr>
+      </w:pPr>
+      <w:proofErr w:type="spellStart"/>
+      <w:r>
+        <w:rPr>
+          <w:rFonts w:cstheme="minorHAnsi"/>
+          <w:sz w:val="22"/>
+          <w:szCs w:val="22"/>
+          <w:lang w:val="en-US" w:eastAsia="zh-CN"/>
+        </w:rPr>
+        <w:t>LeapMotion</w:t>
+      </w:r>
+      <w:proofErr w:type="spellEnd"/>
+      <w:r>
+        <w:rPr>
+          <w:rFonts w:cstheme="minorHAnsi"/>
+          <w:sz w:val="22"/>
+          <w:szCs w:val="22"/>
+          <w:lang w:val="en-US" w:eastAsia="zh-CN"/>
+        </w:rPr>
+        <w:t xml:space="preserve"> device driver</w:t>
+      </w:r>
+    </w:p>
+    <w:p>
+      <w:pPr>
+        <w:rPr>
+          <w:rFonts w:cstheme="minorHAnsi"/>
+          <w:szCs w:val="21"/>
+        </w:rPr>
+      </w:pPr>
+      <w:r>
+        <w:rPr>
+          <w:rFonts w:cstheme="minorHAnsi" w:hint="eastAsia"/>
+          <w:szCs w:val="21"/>
+        </w:rPr>
+        <w:t xml:space="preserve">     </w:t>
+      </w:r>
+      <w:r>
+        <w:rPr>
+          <w:rFonts w:cstheme="minorHAnsi"/>
+          <w:szCs w:val="21"/>
+        </w:rPr>
+        <w:t>Network:</w:t>
+      </w:r>
+    </w:p>
+    <w:p>
+      <w:pPr>
+        <w:pStyle w:val="ListParagraph"/>
+        <w:numPr>
+          <w:ilvl w:val="0"/>
+          <w:numId w:val="18"/>
+        </w:numPr>
+        <w:spacing w:line="360" w:lineRule="auto"/>
+        <w:rPr>
+          <w:rFonts w:cstheme="minorHAnsi"/>
+          <w:sz w:val="22"/>
+          <w:szCs w:val="22"/>
+        </w:rPr>
+      </w:pPr>
+      <w:r>
+        <w:rPr>
+          <w:rFonts w:cstheme="minorHAnsi"/>
+          <w:sz w:val="22"/>
+          <w:szCs w:val="22"/>
+        </w:rPr>
+        <w:t>Web application works in either online or offline network connection</w:t>
+      </w:r>
+    </w:p>
+    <w:p>
+      <w:pPr>
+        <w:pStyle w:val="Heading2"/>
+        <w:numPr>
+          <w:ilvl w:val="0"/>
+          <w:numId w:val="0"/>
+        </w:numPr>
+        <w:ind w:left="576"/>
+      </w:pPr>
+    </w:p>
+    <w:p>
+      <w:pPr>
+        <w:pStyle w:val="Heading1"/>
+      </w:pPr>
+      <w:bookmarkStart w:id="7" w:name="_Toc366492339"/>
+      <w:r>
+        <w:t>Functions to be tested</w:t>
       </w:r>
       <w:bookmarkEnd w:id="7"/>
     </w:p>
+    <w:p/>
+    <w:p>
+      <w:r>
+        <w:t>A list of function to be tested is in below table</w:t>
+      </w:r>
+    </w:p>
     <w:p>
       <w:pPr>
         <w:rPr>
           <w:i/>
         </w:rPr>
       </w:pPr>
-      <w:r>
-        <w:rPr>
-          <w:i/>
-        </w:rPr>
-        <w:t>Identify work places, computers, user accounts, server accounts, DBMS, and stationary</w:t>
-      </w:r>
-      <w:r>
-        <w:rPr>
-          <w:i/>
-        </w:rPr>
-        <w:t xml:space="preserve"> </w:t>
-      </w:r>
-    </w:p>
-    <w:p>
-      <w:pPr>
-        <w:rPr>
-          <w:i/>
-        </w:rPr>
-      </w:pPr>
-      <w:proofErr w:type="gramStart"/>
-      <w:r>
-        <w:rPr>
-          <w:i/>
-        </w:rPr>
-        <w:t>required</w:t>
-      </w:r>
-      <w:proofErr w:type="gramEnd"/>
-      <w:r>
-        <w:rPr>
-          <w:i/>
-        </w:rPr>
-        <w:t xml:space="preserve"> for testing.</w:t>
-      </w:r>
-    </w:p>
-    <w:p>
-      <w:pPr>
-        <w:rPr>
-          <w:i/>
-        </w:rPr>
-      </w:pPr>
-    </w:p>
-    <w:p>
-      <w:r>
-        <w:t xml:space="preserve">To get an accurate assessment on how well our program correctly calculates tremors we may need to use software that already detects tremors and then compare the results. This means we will need to get the client to supply us with some test data from the machines that he already uses and maybe add in a Leap Motion device to track the hand movements as well. We will need something to compare our results to if we want to make sure our software works. </w:t>
-      </w:r>
-    </w:p>
-    <w:p/>
-    <w:p>
-      <w:r>
-        <w:t>Another aspect of the program to test will be testing the program under different circumstances that the client will be in. As a surgeon we believe it is possible he could be wearing gloves or having freshly washed hands which could raise or lower the temperature of his skin. We aim to replicate these situations and test to make sure these do not interfere with the results.</w:t>
-      </w:r>
-    </w:p>
-    <w:p/>
-    <w:p>
-      <w:r>
-        <w:t>We must also ensure that user profiles can be created correctly and accessed easily so that data gathered from our tests can be stored and compared easily. Testing the reliability and ease of use of our file storage system must prove that it is easier to use this method as opposed to a database.</w:t>
-      </w:r>
+    </w:p>
+    <w:tbl>
+      <w:tblPr>
+        <w:tblStyle w:val="TableGrid"/>
+        <w:tblW w:w="0" w:type="auto"/>
+        <w:tblLook w:val="04A0" w:firstRow="1" w:lastRow="0" w:firstColumn="1" w:lastColumn="0" w:noHBand="0" w:noVBand="1"/>
+      </w:tblPr>
+      <w:tblGrid>
+        <w:gridCol w:w="675"/>
+        <w:gridCol w:w="3585"/>
+        <w:gridCol w:w="4212"/>
+      </w:tblGrid>
+      <w:tr>
+        <w:tc>
+          <w:tcPr>
+            <w:tcW w:w="675" w:type="dxa"/>
+          </w:tcPr>
+          <w:p>
+            <w:pPr>
+              <w:rPr>
+                <w:rFonts w:ascii="LMRoman10-Regular" w:hAnsi="LMRoman10-Regular" w:cs="LMRoman10-Regular"/>
+              </w:rPr>
+            </w:pPr>
+          </w:p>
+        </w:tc>
+        <w:tc>
+          <w:tcPr>
+            <w:tcW w:w="3585" w:type="dxa"/>
+          </w:tcPr>
+          <w:p>
+            <w:pPr>
+              <w:rPr>
+                <w:rFonts w:asciiTheme="majorHAnsi" w:hAnsiTheme="majorHAnsi"/>
+              </w:rPr>
+            </w:pPr>
+            <w:r>
+              <w:rPr>
+                <w:rFonts w:asciiTheme="majorHAnsi" w:hAnsiTheme="majorHAnsi"/>
+                <w:b/>
+              </w:rPr>
+              <w:t>Test Case Objective</w:t>
+            </w:r>
+          </w:p>
+        </w:tc>
+        <w:tc>
+          <w:tcPr>
+            <w:tcW w:w="4212" w:type="dxa"/>
+          </w:tcPr>
+          <w:p>
+            <w:pPr>
+              <w:rPr>
+                <w:rFonts w:ascii="LMRoman10-Regular" w:hAnsi="LMRoman10-Regular" w:cs="LMRoman10-Regular"/>
+              </w:rPr>
+            </w:pPr>
+            <w:r>
+              <w:rPr>
+                <w:rFonts w:asciiTheme="majorHAnsi" w:hAnsiTheme="majorHAnsi"/>
+                <w:b/>
+              </w:rPr>
+              <w:t>Expected output (Pass requirements)</w:t>
+            </w:r>
+          </w:p>
+        </w:tc>
+      </w:tr>
+      <w:tr>
+        <w:tc>
+          <w:tcPr>
+            <w:tcW w:w="675" w:type="dxa"/>
+          </w:tcPr>
+          <w:p>
+            <w:pPr>
+              <w:rPr>
+                <w:rFonts w:ascii="LMRoman10-Regular" w:hAnsi="LMRoman10-Regular" w:cs="LMRoman10-Regular"/>
+                <w:lang w:val="en-US"/>
+              </w:rPr>
+            </w:pPr>
+            <w:r>
+              <w:rPr>
+                <w:rFonts w:ascii="LMRoman10-Regular" w:hAnsi="LMRoman10-Regular" w:cs="LMRoman10-Regular"/>
+                <w:lang w:val="en-US"/>
+              </w:rPr>
+              <w:t>1</w:t>
+            </w:r>
+          </w:p>
+        </w:tc>
+        <w:tc>
+          <w:tcPr>
+            <w:tcW w:w="3585" w:type="dxa"/>
+          </w:tcPr>
+          <w:p>
+            <w:pPr>
+              <w:rPr>
+                <w:rFonts w:asciiTheme="majorHAnsi" w:hAnsiTheme="majorHAnsi"/>
+                <w:lang w:val="en-US"/>
+              </w:rPr>
+            </w:pPr>
+            <w:r>
+              <w:rPr>
+                <w:rFonts w:asciiTheme="majorHAnsi" w:hAnsiTheme="majorHAnsi"/>
+                <w:lang w:val="en-US"/>
+              </w:rPr>
+              <w:t>Detecting Leap Motion device connection</w:t>
+            </w:r>
+          </w:p>
+        </w:tc>
+        <w:tc>
+          <w:tcPr>
+            <w:tcW w:w="4212" w:type="dxa"/>
+          </w:tcPr>
+          <w:p>
+            <w:pPr>
+              <w:rPr>
+                <w:rFonts w:asciiTheme="majorHAnsi" w:hAnsiTheme="majorHAnsi"/>
+              </w:rPr>
+            </w:pPr>
+            <w:r>
+              <w:rPr>
+                <w:rFonts w:asciiTheme="majorHAnsi" w:hAnsiTheme="majorHAnsi"/>
+              </w:rPr>
+              <w:t>Display appropriate message to indicate user whether the device has been connected/disconnected</w:t>
+            </w:r>
+          </w:p>
+        </w:tc>
+      </w:tr>
+      <w:tr>
+        <w:tc>
+          <w:tcPr>
+            <w:tcW w:w="675" w:type="dxa"/>
+          </w:tcPr>
+          <w:p>
+            <w:pPr>
+              <w:rPr>
+                <w:rFonts w:ascii="LMRoman10-Regular" w:hAnsi="LMRoman10-Regular" w:cs="LMRoman10-Regular"/>
+                <w:lang w:val="en-US"/>
+              </w:rPr>
+            </w:pPr>
+            <w:r>
+              <w:rPr>
+                <w:rFonts w:ascii="LMRoman10-Regular" w:hAnsi="LMRoman10-Regular" w:cs="LMRoman10-Regular"/>
+                <w:lang w:val="en-US"/>
+              </w:rPr>
+              <w:t>2</w:t>
+            </w:r>
+          </w:p>
+        </w:tc>
+        <w:tc>
+          <w:tcPr>
+            <w:tcW w:w="3585" w:type="dxa"/>
+          </w:tcPr>
+          <w:p>
+            <w:pPr>
+              <w:rPr>
+                <w:rFonts w:asciiTheme="majorHAnsi" w:hAnsiTheme="majorHAnsi"/>
+                <w:lang w:val="en-US"/>
+              </w:rPr>
+            </w:pPr>
+            <w:r>
+              <w:rPr>
+                <w:rFonts w:asciiTheme="majorHAnsi" w:hAnsiTheme="majorHAnsi"/>
+                <w:lang w:val="en-US"/>
+              </w:rPr>
+              <w:t>Validate noise in movement</w:t>
+            </w:r>
+          </w:p>
+        </w:tc>
+        <w:tc>
+          <w:tcPr>
+            <w:tcW w:w="4212" w:type="dxa"/>
+          </w:tcPr>
+          <w:p>
+            <w:pPr>
+              <w:rPr>
+                <w:rFonts w:asciiTheme="majorHAnsi" w:hAnsiTheme="majorHAnsi"/>
+              </w:rPr>
+            </w:pPr>
+            <w:r>
+              <w:rPr>
+                <w:rFonts w:asciiTheme="majorHAnsi" w:hAnsiTheme="majorHAnsi"/>
+              </w:rPr>
+              <w:t>Should display appropriate message to indicate user whether current movement is a tremor or a noise during the assessment task</w:t>
+            </w:r>
+          </w:p>
+        </w:tc>
+      </w:tr>
+      <w:tr>
+        <w:tc>
+          <w:tcPr>
+            <w:tcW w:w="675" w:type="dxa"/>
+          </w:tcPr>
+          <w:p>
+            <w:pPr>
+              <w:rPr>
+                <w:rFonts w:ascii="LMRoman10-Regular" w:hAnsi="LMRoman10-Regular" w:cs="LMRoman10-Regular"/>
+                <w:lang w:val="en-US"/>
+              </w:rPr>
+            </w:pPr>
+            <w:r>
+              <w:rPr>
+                <w:rFonts w:ascii="LMRoman10-Regular" w:hAnsi="LMRoman10-Regular" w:cs="LMRoman10-Regular"/>
+                <w:lang w:val="en-US"/>
+              </w:rPr>
+              <w:t>3</w:t>
+            </w:r>
+          </w:p>
+        </w:tc>
+        <w:tc>
+          <w:tcPr>
+            <w:tcW w:w="3585" w:type="dxa"/>
+          </w:tcPr>
+          <w:p>
+            <w:pPr>
+              <w:rPr>
+                <w:rFonts w:asciiTheme="majorHAnsi" w:hAnsiTheme="majorHAnsi"/>
+                <w:lang w:val="en-US"/>
+              </w:rPr>
+            </w:pPr>
+            <w:r>
+              <w:rPr>
+                <w:rFonts w:asciiTheme="majorHAnsi" w:hAnsiTheme="majorHAnsi"/>
+                <w:lang w:val="en-US"/>
+              </w:rPr>
+              <w:t>User instruction</w:t>
+            </w:r>
+          </w:p>
+        </w:tc>
+        <w:tc>
+          <w:tcPr>
+            <w:tcW w:w="4212" w:type="dxa"/>
+          </w:tcPr>
+          <w:p>
+            <w:pPr>
+              <w:rPr>
+                <w:rFonts w:asciiTheme="majorHAnsi" w:hAnsiTheme="majorHAnsi"/>
+              </w:rPr>
+            </w:pPr>
+            <w:r>
+              <w:rPr>
+                <w:rFonts w:asciiTheme="majorHAnsi" w:hAnsiTheme="majorHAnsi"/>
+              </w:rPr>
+              <w:t>A set of user interaction instruction of hand movement should be shown before and after the measuring task.</w:t>
+            </w:r>
+            <w:r>
+              <w:rPr>
+                <w:rFonts w:asciiTheme="majorHAnsi" w:hAnsiTheme="majorHAnsi"/>
+              </w:rPr>
+              <w:t xml:space="preserve"> For instance, a picture of moving a hand on top of Leap Motion device will show before initiating the data capturing, and a picture of moving a hand out of Leap Motion device when the data capturing session is done.</w:t>
+            </w:r>
+          </w:p>
+        </w:tc>
+      </w:tr>
+      <w:tr>
+        <w:tc>
+          <w:tcPr>
+            <w:tcW w:w="675" w:type="dxa"/>
+          </w:tcPr>
+          <w:p>
+            <w:pPr>
+              <w:rPr>
+                <w:rFonts w:ascii="LMRoman10-Regular" w:hAnsi="LMRoman10-Regular" w:cs="LMRoman10-Regular"/>
+                <w:lang w:val="en-US"/>
+              </w:rPr>
+            </w:pPr>
+            <w:r>
+              <w:rPr>
+                <w:rFonts w:ascii="LMRoman10-Regular" w:hAnsi="LMRoman10-Regular" w:cs="LMRoman10-Regular"/>
+                <w:lang w:val="en-US"/>
+              </w:rPr>
+              <w:t>4</w:t>
+            </w:r>
+          </w:p>
+        </w:tc>
+        <w:tc>
+          <w:tcPr>
+            <w:tcW w:w="3585" w:type="dxa"/>
+          </w:tcPr>
+          <w:p>
+            <w:pPr>
+              <w:rPr>
+                <w:rFonts w:asciiTheme="majorHAnsi" w:hAnsiTheme="majorHAnsi"/>
+                <w:lang w:val="en-US"/>
+              </w:rPr>
+            </w:pPr>
+            <w:r>
+              <w:rPr>
+                <w:rFonts w:asciiTheme="majorHAnsi" w:hAnsiTheme="majorHAnsi"/>
+                <w:lang w:val="en-US"/>
+              </w:rPr>
+              <w:t>Output value of 4 variables for each finger: Hertz, Amplitude, Velocity and Acceleration</w:t>
+            </w:r>
+          </w:p>
+        </w:tc>
+        <w:tc>
+          <w:tcPr>
+            <w:tcW w:w="4212" w:type="dxa"/>
+          </w:tcPr>
+          <w:p>
+            <w:pPr>
+              <w:rPr>
+                <w:rFonts w:asciiTheme="majorHAnsi" w:hAnsiTheme="majorHAnsi"/>
+              </w:rPr>
+            </w:pPr>
+            <w:r>
+              <w:rPr>
+                <w:rFonts w:asciiTheme="majorHAnsi" w:hAnsiTheme="majorHAnsi"/>
+              </w:rPr>
+              <w:t>A summary page for 4 output values must be displayed after finishing capturing task.</w:t>
+            </w:r>
+          </w:p>
+        </w:tc>
+      </w:tr>
+      <w:tr>
+        <w:tc>
+          <w:tcPr>
+            <w:tcW w:w="675" w:type="dxa"/>
+          </w:tcPr>
+          <w:p>
+            <w:pPr>
+              <w:rPr>
+                <w:rFonts w:ascii="LMRoman10-Regular" w:hAnsi="LMRoman10-Regular" w:cs="LMRoman10-Regular"/>
+                <w:lang w:val="en-US"/>
+              </w:rPr>
+            </w:pPr>
+            <w:r>
+              <w:rPr>
+                <w:rFonts w:ascii="LMRoman10-Regular" w:hAnsi="LMRoman10-Regular" w:cs="LMRoman10-Regular"/>
+                <w:lang w:val="en-US"/>
+              </w:rPr>
+              <w:t>5</w:t>
+            </w:r>
+          </w:p>
+        </w:tc>
+        <w:tc>
+          <w:tcPr>
+            <w:tcW w:w="3585" w:type="dxa"/>
+          </w:tcPr>
+          <w:p>
+            <w:pPr>
+              <w:rPr>
+                <w:rFonts w:asciiTheme="majorHAnsi" w:hAnsiTheme="majorHAnsi"/>
+                <w:lang w:val="en-US"/>
+              </w:rPr>
+            </w:pPr>
+          </w:p>
+        </w:tc>
+        <w:tc>
+          <w:tcPr>
+            <w:tcW w:w="4212" w:type="dxa"/>
+          </w:tcPr>
+          <w:p>
+            <w:pPr>
+              <w:rPr>
+                <w:rFonts w:asciiTheme="majorHAnsi" w:hAnsiTheme="majorHAnsi"/>
+              </w:rPr>
+            </w:pPr>
+          </w:p>
+        </w:tc>
+      </w:tr>
+      <w:tr>
+        <w:tc>
+          <w:tcPr>
+            <w:tcW w:w="675" w:type="dxa"/>
+          </w:tcPr>
+          <w:p>
+            <w:pPr>
+              <w:rPr>
+                <w:rFonts w:ascii="LMRoman10-Regular" w:hAnsi="LMRoman10-Regular" w:cs="LMRoman10-Regular"/>
+                <w:lang w:val="en-US"/>
+              </w:rPr>
+            </w:pPr>
+            <w:r>
+              <w:rPr>
+                <w:rFonts w:ascii="LMRoman10-Regular" w:hAnsi="LMRoman10-Regular" w:cs="LMRoman10-Regular"/>
+                <w:lang w:val="en-US"/>
+              </w:rPr>
+              <w:t>6</w:t>
+            </w:r>
+          </w:p>
+        </w:tc>
+        <w:tc>
+          <w:tcPr>
+            <w:tcW w:w="3585" w:type="dxa"/>
+          </w:tcPr>
+          <w:p>
+            <w:pPr>
+              <w:rPr>
+                <w:rFonts w:asciiTheme="majorHAnsi" w:hAnsiTheme="majorHAnsi"/>
+                <w:lang w:val="en-US"/>
+              </w:rPr>
+            </w:pPr>
+          </w:p>
+        </w:tc>
+        <w:tc>
+          <w:tcPr>
+            <w:tcW w:w="4212" w:type="dxa"/>
+          </w:tcPr>
+          <w:p>
+            <w:pPr>
+              <w:rPr>
+                <w:rFonts w:asciiTheme="majorHAnsi" w:hAnsiTheme="majorHAnsi"/>
+              </w:rPr>
+            </w:pPr>
+          </w:p>
+        </w:tc>
+      </w:tr>
+      <w:tr>
+        <w:tc>
+          <w:tcPr>
+            <w:tcW w:w="675" w:type="dxa"/>
+          </w:tcPr>
+          <w:p>
+            <w:pPr>
+              <w:rPr>
+                <w:rFonts w:ascii="LMRoman10-Regular" w:hAnsi="LMRoman10-Regular" w:cs="LMRoman10-Regular"/>
+                <w:lang w:val="en-US"/>
+              </w:rPr>
+            </w:pPr>
+            <w:r>
+              <w:rPr>
+                <w:rFonts w:ascii="LMRoman10-Regular" w:hAnsi="LMRoman10-Regular" w:cs="LMRoman10-Regular"/>
+                <w:lang w:val="en-US"/>
+              </w:rPr>
+              <w:t>7</w:t>
+            </w:r>
+          </w:p>
+        </w:tc>
+        <w:tc>
+          <w:tcPr>
+            <w:tcW w:w="3585" w:type="dxa"/>
+          </w:tcPr>
+          <w:p>
+            <w:pPr>
+              <w:rPr>
+                <w:rFonts w:asciiTheme="majorHAnsi" w:hAnsiTheme="majorHAnsi"/>
+                <w:lang w:val="en-US"/>
+              </w:rPr>
+            </w:pPr>
+          </w:p>
+        </w:tc>
+        <w:tc>
+          <w:tcPr>
+            <w:tcW w:w="4212" w:type="dxa"/>
+          </w:tcPr>
+          <w:p>
+            <w:pPr>
+              <w:rPr>
+                <w:rFonts w:asciiTheme="majorHAnsi" w:hAnsiTheme="majorHAnsi"/>
+              </w:rPr>
+            </w:pPr>
+          </w:p>
+        </w:tc>
+      </w:tr>
+    </w:tbl>
+    <w:p>
       <w:r>
         <w:br w:type="page"/>
       </w:r>
@@ -2031,56 +3247,941 @@
       <w:pPr>
         <w:pStyle w:val="Heading1"/>
       </w:pPr>
-      <w:bookmarkStart w:id="8" w:name="_Toc366492339"/>
-      <w:r>
-        <w:lastRenderedPageBreak/>
-        <w:t>Functions to be tested</w:t>
-      </w:r>
-      <w:bookmarkEnd w:id="8"/>
-    </w:p>
-    <w:p>
-      <w:pPr>
-        <w:rPr>
-          <w:i/>
-        </w:rPr>
-      </w:pPr>
-      <w:r>
-        <w:rPr>
-          <w:i/>
-        </w:rPr>
-        <w:t>Identify and list in detail what functionality will be tested.</w:t>
-      </w:r>
-    </w:p>
-    <w:p>
-      <w:pPr>
-        <w:rPr>
-          <w:i/>
-        </w:rPr>
-      </w:pPr>
-    </w:p>
-    <w:p>
-      <w:r>
-        <w:br w:type="page"/>
-      </w:r>
-    </w:p>
-    <w:p>
-      <w:pPr>
-        <w:pStyle w:val="Heading1"/>
-      </w:pPr>
-      <w:bookmarkStart w:id="9" w:name="_Toc366492340"/>
+      <w:bookmarkStart w:id="8" w:name="_Toc366492340"/>
       <w:r>
         <w:lastRenderedPageBreak/>
         <w:t>Deliverables</w:t>
       </w:r>
+      <w:bookmarkEnd w:id="8"/>
+    </w:p>
+    <w:p>
+      <w:r>
+        <w:rPr>
+          <w:i/>
+        </w:rPr>
+        <w:t>Identify and list the documents that will capture the results of your testing. Results must answer the test objectives that are listed in section 1.</w:t>
+      </w:r>
+    </w:p>
+    <w:p/>
+    <w:p>
+      <w:pPr>
+        <w:pStyle w:val="Heading2"/>
+      </w:pPr>
+      <w:bookmarkStart w:id="9" w:name="_Toc339537123"/>
+      <w:r>
+        <w:rPr>
+          <w:rFonts w:hint="eastAsia"/>
+          <w:lang w:eastAsia="zh-CN"/>
+        </w:rPr>
+        <w:t xml:space="preserve">6.1 </w:t>
+      </w:r>
+      <w:r>
+        <w:t>Functional test results</w:t>
+      </w:r>
       <w:bookmarkEnd w:id="9"/>
     </w:p>
-    <w:p>
-      <w:r>
-        <w:rPr>
-          <w:i/>
-        </w:rPr>
-        <w:t>Identify and list the documents that will capture the results of your testing. Results must answer the test objectives that are listed in section 1.</w:t>
-      </w:r>
+    <w:tbl>
+      <w:tblPr>
+        <w:tblStyle w:val="TableGrid"/>
+        <w:tblW w:w="0" w:type="auto"/>
+        <w:tblLook w:val="04A0" w:firstRow="1" w:lastRow="0" w:firstColumn="1" w:lastColumn="0" w:noHBand="0" w:noVBand="1"/>
+      </w:tblPr>
+      <w:tblGrid>
+        <w:gridCol w:w="529"/>
+        <w:gridCol w:w="4041"/>
+        <w:gridCol w:w="1253"/>
+        <w:gridCol w:w="1514"/>
+        <w:gridCol w:w="1519"/>
+      </w:tblGrid>
+      <w:tr>
+        <w:tc>
+          <w:tcPr>
+            <w:tcW w:w="529" w:type="dxa"/>
+          </w:tcPr>
+          <w:p>
+            <w:pPr>
+              <w:rPr>
+                <w:rFonts w:asciiTheme="majorHAnsi" w:hAnsiTheme="majorHAnsi"/>
+                <w:b/>
+              </w:rPr>
+            </w:pPr>
+            <w:r>
+              <w:rPr>
+                <w:rFonts w:asciiTheme="majorHAnsi" w:hAnsiTheme="majorHAnsi"/>
+                <w:b/>
+              </w:rPr>
+              <w:t>#</w:t>
+            </w:r>
+          </w:p>
+        </w:tc>
+        <w:tc>
+          <w:tcPr>
+            <w:tcW w:w="4041" w:type="dxa"/>
+          </w:tcPr>
+          <w:p>
+            <w:pPr>
+              <w:rPr>
+                <w:rFonts w:asciiTheme="majorHAnsi" w:hAnsiTheme="majorHAnsi"/>
+              </w:rPr>
+            </w:pPr>
+            <w:r>
+              <w:rPr>
+                <w:rFonts w:asciiTheme="majorHAnsi" w:hAnsiTheme="majorHAnsi"/>
+                <w:b/>
+              </w:rPr>
+              <w:t>Test Case Objective</w:t>
+            </w:r>
+          </w:p>
+        </w:tc>
+        <w:tc>
+          <w:tcPr>
+            <w:tcW w:w="1253" w:type="dxa"/>
+          </w:tcPr>
+          <w:p>
+            <w:pPr>
+              <w:rPr>
+                <w:rFonts w:asciiTheme="majorHAnsi" w:hAnsiTheme="majorHAnsi"/>
+                <w:b/>
+              </w:rPr>
+            </w:pPr>
+            <w:r>
+              <w:rPr>
+                <w:rFonts w:asciiTheme="majorHAnsi" w:hAnsiTheme="majorHAnsi" w:hint="eastAsia"/>
+                <w:b/>
+              </w:rPr>
+              <w:t>Date</w:t>
+            </w:r>
+          </w:p>
+        </w:tc>
+        <w:tc>
+          <w:tcPr>
+            <w:tcW w:w="1514" w:type="dxa"/>
+          </w:tcPr>
+          <w:p>
+            <w:pPr>
+              <w:rPr>
+                <w:rFonts w:asciiTheme="majorHAnsi" w:hAnsiTheme="majorHAnsi"/>
+                <w:b/>
+              </w:rPr>
+            </w:pPr>
+            <w:r>
+              <w:rPr>
+                <w:rFonts w:asciiTheme="majorHAnsi" w:hAnsiTheme="majorHAnsi" w:hint="eastAsia"/>
+                <w:b/>
+              </w:rPr>
+              <w:t>Pass</w:t>
+            </w:r>
+          </w:p>
+        </w:tc>
+        <w:tc>
+          <w:tcPr>
+            <w:tcW w:w="1519" w:type="dxa"/>
+          </w:tcPr>
+          <w:p>
+            <w:pPr>
+              <w:rPr>
+                <w:rFonts w:asciiTheme="majorHAnsi" w:hAnsiTheme="majorHAnsi"/>
+                <w:b/>
+              </w:rPr>
+            </w:pPr>
+            <w:r>
+              <w:rPr>
+                <w:rFonts w:asciiTheme="majorHAnsi" w:hAnsiTheme="majorHAnsi" w:hint="eastAsia"/>
+                <w:b/>
+              </w:rPr>
+              <w:t>Failure</w:t>
+            </w:r>
+          </w:p>
+        </w:tc>
+      </w:tr>
+      <w:tr>
+        <w:tc>
+          <w:tcPr>
+            <w:tcW w:w="529" w:type="dxa"/>
+          </w:tcPr>
+          <w:p>
+            <w:pPr>
+              <w:rPr>
+                <w:rFonts w:asciiTheme="majorHAnsi" w:hAnsiTheme="majorHAnsi"/>
+                <w:lang w:val="en-US"/>
+              </w:rPr>
+            </w:pPr>
+            <w:r>
+              <w:rPr>
+                <w:rFonts w:ascii="LMRoman10-Regular" w:hAnsi="LMRoman10-Regular" w:cs="LMRoman10-Regular"/>
+                <w:lang w:val="en-US"/>
+              </w:rPr>
+              <w:t>1</w:t>
+            </w:r>
+          </w:p>
+        </w:tc>
+        <w:tc>
+          <w:tcPr>
+            <w:tcW w:w="4041" w:type="dxa"/>
+          </w:tcPr>
+          <w:p>
+            <w:pPr>
+              <w:rPr>
+                <w:rFonts w:asciiTheme="majorHAnsi" w:hAnsiTheme="majorHAnsi"/>
+                <w:lang w:val="en-US"/>
+              </w:rPr>
+            </w:pPr>
+            <w:r>
+              <w:rPr>
+                <w:rFonts w:asciiTheme="majorHAnsi" w:hAnsiTheme="majorHAnsi"/>
+                <w:lang w:val="en-US"/>
+              </w:rPr>
+              <w:t>Detecting Leap Motion device connection</w:t>
+            </w:r>
+          </w:p>
+        </w:tc>
+        <w:tc>
+          <w:tcPr>
+            <w:tcW w:w="1253" w:type="dxa"/>
+          </w:tcPr>
+          <w:p>
+            <w:pPr>
+              <w:rPr>
+                <w:rFonts w:asciiTheme="majorHAnsi" w:hAnsiTheme="majorHAnsi"/>
+                <w:lang w:val="en-US"/>
+              </w:rPr>
+            </w:pPr>
+            <w:r>
+              <w:rPr>
+                <w:rFonts w:asciiTheme="majorHAnsi" w:hAnsiTheme="majorHAnsi"/>
+                <w:lang w:val="en-US"/>
+              </w:rPr>
+              <w:t>24/9/2013</w:t>
+            </w:r>
+          </w:p>
+        </w:tc>
+        <w:tc>
+          <w:tcPr>
+            <w:tcW w:w="1514" w:type="dxa"/>
+          </w:tcPr>
+          <w:p>
+            <w:pPr>
+              <w:rPr>
+                <w:rFonts w:asciiTheme="majorHAnsi" w:hAnsiTheme="majorHAnsi"/>
+                <w:lang w:val="en-US"/>
+              </w:rPr>
+            </w:pPr>
+            <w:r>
+              <w:rPr>
+                <w:rFonts w:asciiTheme="majorHAnsi" w:hAnsiTheme="majorHAnsi"/>
+                <w:lang w:val="en-US"/>
+              </w:rPr>
+              <w:t>Yes</w:t>
+            </w:r>
+          </w:p>
+        </w:tc>
+        <w:tc>
+          <w:tcPr>
+            <w:tcW w:w="1519" w:type="dxa"/>
+          </w:tcPr>
+          <w:p>
+            <w:pPr>
+              <w:rPr>
+                <w:rFonts w:asciiTheme="majorHAnsi" w:hAnsiTheme="majorHAnsi"/>
+              </w:rPr>
+            </w:pPr>
+          </w:p>
+        </w:tc>
+      </w:tr>
+      <w:tr>
+        <w:tc>
+          <w:tcPr>
+            <w:tcW w:w="529" w:type="dxa"/>
+          </w:tcPr>
+          <w:p>
+            <w:pPr>
+              <w:rPr>
+                <w:rFonts w:asciiTheme="majorHAnsi" w:hAnsiTheme="majorHAnsi"/>
+                <w:lang w:val="en-US"/>
+              </w:rPr>
+            </w:pPr>
+            <w:r>
+              <w:rPr>
+                <w:rFonts w:ascii="LMRoman10-Regular" w:hAnsi="LMRoman10-Regular" w:cs="LMRoman10-Regular"/>
+                <w:lang w:val="en-US"/>
+              </w:rPr>
+              <w:t>2</w:t>
+            </w:r>
+          </w:p>
+        </w:tc>
+        <w:tc>
+          <w:tcPr>
+            <w:tcW w:w="4041" w:type="dxa"/>
+          </w:tcPr>
+          <w:p>
+            <w:pPr>
+              <w:rPr>
+                <w:rFonts w:asciiTheme="majorHAnsi" w:hAnsiTheme="majorHAnsi"/>
+                <w:lang w:val="en-US"/>
+              </w:rPr>
+            </w:pPr>
+            <w:r>
+              <w:rPr>
+                <w:rFonts w:asciiTheme="majorHAnsi" w:hAnsiTheme="majorHAnsi"/>
+                <w:lang w:val="en-US"/>
+              </w:rPr>
+              <w:t>User instruction</w:t>
+            </w:r>
+          </w:p>
+        </w:tc>
+        <w:tc>
+          <w:tcPr>
+            <w:tcW w:w="1253" w:type="dxa"/>
+          </w:tcPr>
+          <w:p>
+            <w:pPr>
+              <w:rPr>
+                <w:rFonts w:asciiTheme="majorHAnsi" w:hAnsiTheme="majorHAnsi"/>
+                <w:lang w:val="en-US"/>
+              </w:rPr>
+            </w:pPr>
+            <w:r>
+              <w:rPr>
+                <w:rFonts w:asciiTheme="majorHAnsi" w:hAnsiTheme="majorHAnsi"/>
+                <w:lang w:val="en-US"/>
+              </w:rPr>
+              <w:t>26/9/2013</w:t>
+            </w:r>
+          </w:p>
+        </w:tc>
+        <w:tc>
+          <w:tcPr>
+            <w:tcW w:w="1514" w:type="dxa"/>
+          </w:tcPr>
+          <w:p>
+            <w:pPr>
+              <w:rPr>
+                <w:rFonts w:asciiTheme="majorHAnsi" w:hAnsiTheme="majorHAnsi"/>
+                <w:lang w:val="en-US"/>
+              </w:rPr>
+            </w:pPr>
+            <w:r>
+              <w:rPr>
+                <w:rFonts w:asciiTheme="majorHAnsi" w:hAnsiTheme="majorHAnsi"/>
+                <w:lang w:val="en-US"/>
+              </w:rPr>
+              <w:t>Yes</w:t>
+            </w:r>
+          </w:p>
+        </w:tc>
+        <w:tc>
+          <w:tcPr>
+            <w:tcW w:w="1519" w:type="dxa"/>
+          </w:tcPr>
+          <w:p>
+            <w:pPr>
+              <w:rPr>
+                <w:rFonts w:asciiTheme="majorHAnsi" w:hAnsiTheme="majorHAnsi"/>
+              </w:rPr>
+            </w:pPr>
+          </w:p>
+        </w:tc>
+      </w:tr>
+      <w:tr>
+        <w:tc>
+          <w:tcPr>
+            <w:tcW w:w="529" w:type="dxa"/>
+          </w:tcPr>
+          <w:p>
+            <w:pPr>
+              <w:rPr>
+                <w:rFonts w:asciiTheme="majorHAnsi" w:hAnsiTheme="majorHAnsi"/>
+                <w:lang w:val="en-US"/>
+              </w:rPr>
+            </w:pPr>
+            <w:r>
+              <w:rPr>
+                <w:rFonts w:ascii="LMRoman10-Regular" w:hAnsi="LMRoman10-Regular" w:cs="LMRoman10-Regular"/>
+                <w:lang w:val="en-US"/>
+              </w:rPr>
+              <w:t>3</w:t>
+            </w:r>
+          </w:p>
+        </w:tc>
+        <w:tc>
+          <w:tcPr>
+            <w:tcW w:w="4041" w:type="dxa"/>
+          </w:tcPr>
+          <w:p>
+            <w:pPr>
+              <w:rPr>
+                <w:rFonts w:asciiTheme="majorHAnsi" w:hAnsiTheme="majorHAnsi"/>
+                <w:lang w:val="en-US"/>
+              </w:rPr>
+            </w:pPr>
+            <w:r>
+              <w:rPr>
+                <w:rFonts w:asciiTheme="majorHAnsi" w:hAnsiTheme="majorHAnsi"/>
+                <w:lang w:val="en-US"/>
+              </w:rPr>
+              <w:t>Output value of 4 variables for each finger: Hertz, Amplitude, Velocity and Acceleration</w:t>
+            </w:r>
+          </w:p>
+        </w:tc>
+        <w:tc>
+          <w:tcPr>
+            <w:tcW w:w="1253" w:type="dxa"/>
+          </w:tcPr>
+          <w:p>
+            <w:pPr>
+              <w:rPr>
+                <w:rFonts w:asciiTheme="majorHAnsi" w:hAnsiTheme="majorHAnsi"/>
+                <w:lang w:val="en-US"/>
+              </w:rPr>
+            </w:pPr>
+            <w:r>
+              <w:rPr>
+                <w:rFonts w:asciiTheme="majorHAnsi" w:hAnsiTheme="majorHAnsi"/>
+                <w:lang w:val="en-US"/>
+              </w:rPr>
+              <w:t>26/9/2013</w:t>
+            </w:r>
+          </w:p>
+        </w:tc>
+        <w:tc>
+          <w:tcPr>
+            <w:tcW w:w="1514" w:type="dxa"/>
+          </w:tcPr>
+          <w:p>
+            <w:pPr>
+              <w:rPr>
+                <w:rFonts w:asciiTheme="majorHAnsi" w:hAnsiTheme="majorHAnsi"/>
+                <w:lang w:val="en-US"/>
+              </w:rPr>
+            </w:pPr>
+            <w:r>
+              <w:rPr>
+                <w:rFonts w:asciiTheme="majorHAnsi" w:hAnsiTheme="majorHAnsi"/>
+                <w:lang w:val="en-US"/>
+              </w:rPr>
+              <w:t>Yes</w:t>
+            </w:r>
+          </w:p>
+        </w:tc>
+        <w:tc>
+          <w:tcPr>
+            <w:tcW w:w="1519" w:type="dxa"/>
+          </w:tcPr>
+          <w:p>
+            <w:pPr>
+              <w:rPr>
+                <w:rFonts w:asciiTheme="majorHAnsi" w:hAnsiTheme="majorHAnsi"/>
+              </w:rPr>
+            </w:pPr>
+          </w:p>
+        </w:tc>
+      </w:tr>
+      <w:tr>
+        <w:tc>
+          <w:tcPr>
+            <w:tcW w:w="529" w:type="dxa"/>
+          </w:tcPr>
+          <w:p>
+            <w:pPr>
+              <w:rPr>
+                <w:rFonts w:asciiTheme="majorHAnsi" w:hAnsiTheme="majorHAnsi"/>
+                <w:lang w:val="en-US"/>
+              </w:rPr>
+            </w:pPr>
+            <w:r>
+              <w:rPr>
+                <w:rFonts w:ascii="LMRoman10-Regular" w:hAnsi="LMRoman10-Regular" w:cs="LMRoman10-Regular"/>
+                <w:lang w:val="en-US"/>
+              </w:rPr>
+              <w:t>4</w:t>
+            </w:r>
+          </w:p>
+        </w:tc>
+        <w:tc>
+          <w:tcPr>
+            <w:tcW w:w="4041" w:type="dxa"/>
+          </w:tcPr>
+          <w:p>
+            <w:pPr>
+              <w:rPr>
+                <w:rFonts w:asciiTheme="majorHAnsi" w:hAnsiTheme="majorHAnsi"/>
+                <w:lang w:val="en-US"/>
+              </w:rPr>
+            </w:pPr>
+            <w:r>
+              <w:rPr>
+                <w:rFonts w:asciiTheme="majorHAnsi" w:hAnsiTheme="majorHAnsi"/>
+                <w:lang w:val="en-US"/>
+              </w:rPr>
+              <w:t>Validate noise in movement</w:t>
+            </w:r>
+          </w:p>
+        </w:tc>
+        <w:tc>
+          <w:tcPr>
+            <w:tcW w:w="1253" w:type="dxa"/>
+          </w:tcPr>
+          <w:p>
+            <w:pPr>
+              <w:rPr>
+                <w:rFonts w:asciiTheme="majorHAnsi" w:hAnsiTheme="majorHAnsi"/>
+                <w:lang w:val="en-US"/>
+              </w:rPr>
+            </w:pPr>
+          </w:p>
+        </w:tc>
+        <w:tc>
+          <w:tcPr>
+            <w:tcW w:w="1514" w:type="dxa"/>
+          </w:tcPr>
+          <w:p>
+            <w:pPr>
+              <w:rPr>
+                <w:rFonts w:asciiTheme="majorHAnsi" w:hAnsiTheme="majorHAnsi"/>
+                <w:lang w:val="en-US"/>
+              </w:rPr>
+            </w:pPr>
+          </w:p>
+        </w:tc>
+        <w:tc>
+          <w:tcPr>
+            <w:tcW w:w="1519" w:type="dxa"/>
+          </w:tcPr>
+          <w:p>
+            <w:pPr>
+              <w:rPr>
+                <w:rFonts w:asciiTheme="majorHAnsi" w:hAnsiTheme="majorHAnsi"/>
+              </w:rPr>
+            </w:pPr>
+          </w:p>
+        </w:tc>
+      </w:tr>
+      <w:tr>
+        <w:tc>
+          <w:tcPr>
+            <w:tcW w:w="529" w:type="dxa"/>
+          </w:tcPr>
+          <w:p>
+            <w:pPr>
+              <w:rPr>
+                <w:rFonts w:asciiTheme="majorHAnsi" w:hAnsiTheme="majorHAnsi"/>
+                <w:lang w:val="en-US"/>
+              </w:rPr>
+            </w:pPr>
+          </w:p>
+        </w:tc>
+        <w:tc>
+          <w:tcPr>
+            <w:tcW w:w="4041" w:type="dxa"/>
+          </w:tcPr>
+          <w:p>
+            <w:pPr>
+              <w:rPr>
+                <w:rFonts w:asciiTheme="majorHAnsi" w:hAnsiTheme="majorHAnsi"/>
+                <w:lang w:val="en-US"/>
+              </w:rPr>
+            </w:pPr>
+          </w:p>
+        </w:tc>
+        <w:tc>
+          <w:tcPr>
+            <w:tcW w:w="1253" w:type="dxa"/>
+          </w:tcPr>
+          <w:p>
+            <w:pPr>
+              <w:rPr>
+                <w:rFonts w:asciiTheme="majorHAnsi" w:hAnsiTheme="majorHAnsi"/>
+                <w:lang w:val="en-US"/>
+              </w:rPr>
+            </w:pPr>
+          </w:p>
+        </w:tc>
+        <w:tc>
+          <w:tcPr>
+            <w:tcW w:w="1514" w:type="dxa"/>
+          </w:tcPr>
+          <w:p>
+            <w:pPr>
+              <w:rPr>
+                <w:rFonts w:asciiTheme="majorHAnsi" w:hAnsiTheme="majorHAnsi"/>
+                <w:lang w:val="en-US"/>
+              </w:rPr>
+            </w:pPr>
+          </w:p>
+        </w:tc>
+        <w:tc>
+          <w:tcPr>
+            <w:tcW w:w="1519" w:type="dxa"/>
+          </w:tcPr>
+          <w:p>
+            <w:pPr>
+              <w:rPr>
+                <w:rFonts w:asciiTheme="majorHAnsi" w:hAnsiTheme="majorHAnsi"/>
+              </w:rPr>
+            </w:pPr>
+          </w:p>
+        </w:tc>
+      </w:tr>
+      <w:tr>
+        <w:tc>
+          <w:tcPr>
+            <w:tcW w:w="529" w:type="dxa"/>
+          </w:tcPr>
+          <w:p>
+            <w:pPr>
+              <w:rPr>
+                <w:rFonts w:asciiTheme="majorHAnsi" w:hAnsiTheme="majorHAnsi"/>
+                <w:lang w:val="en-US"/>
+              </w:rPr>
+            </w:pPr>
+          </w:p>
+        </w:tc>
+        <w:tc>
+          <w:tcPr>
+            <w:tcW w:w="4041" w:type="dxa"/>
+          </w:tcPr>
+          <w:p>
+            <w:pPr>
+              <w:rPr>
+                <w:rFonts w:asciiTheme="majorHAnsi" w:hAnsiTheme="majorHAnsi"/>
+                <w:lang w:val="en-US"/>
+              </w:rPr>
+            </w:pPr>
+          </w:p>
+        </w:tc>
+        <w:tc>
+          <w:tcPr>
+            <w:tcW w:w="1253" w:type="dxa"/>
+          </w:tcPr>
+          <w:p>
+            <w:pPr>
+              <w:rPr>
+                <w:rFonts w:asciiTheme="majorHAnsi" w:hAnsiTheme="majorHAnsi"/>
+                <w:lang w:val="en-US"/>
+              </w:rPr>
+            </w:pPr>
+          </w:p>
+        </w:tc>
+        <w:tc>
+          <w:tcPr>
+            <w:tcW w:w="1514" w:type="dxa"/>
+          </w:tcPr>
+          <w:p>
+            <w:pPr>
+              <w:rPr>
+                <w:rFonts w:asciiTheme="majorHAnsi" w:hAnsiTheme="majorHAnsi"/>
+                <w:lang w:val="en-US"/>
+              </w:rPr>
+            </w:pPr>
+          </w:p>
+        </w:tc>
+        <w:tc>
+          <w:tcPr>
+            <w:tcW w:w="1519" w:type="dxa"/>
+          </w:tcPr>
+          <w:p>
+            <w:pPr>
+              <w:rPr>
+                <w:rFonts w:asciiTheme="majorHAnsi" w:hAnsiTheme="majorHAnsi"/>
+              </w:rPr>
+            </w:pPr>
+          </w:p>
+        </w:tc>
+      </w:tr>
+      <w:tr>
+        <w:tc>
+          <w:tcPr>
+            <w:tcW w:w="529" w:type="dxa"/>
+          </w:tcPr>
+          <w:p>
+            <w:pPr>
+              <w:rPr>
+                <w:rFonts w:asciiTheme="majorHAnsi" w:hAnsiTheme="majorHAnsi"/>
+                <w:lang w:val="en-US"/>
+              </w:rPr>
+            </w:pPr>
+          </w:p>
+        </w:tc>
+        <w:tc>
+          <w:tcPr>
+            <w:tcW w:w="4041" w:type="dxa"/>
+          </w:tcPr>
+          <w:p>
+            <w:pPr>
+              <w:rPr>
+                <w:rFonts w:asciiTheme="majorHAnsi" w:hAnsiTheme="majorHAnsi"/>
+                <w:lang w:val="en-US"/>
+              </w:rPr>
+            </w:pPr>
+          </w:p>
+        </w:tc>
+        <w:tc>
+          <w:tcPr>
+            <w:tcW w:w="1253" w:type="dxa"/>
+          </w:tcPr>
+          <w:p>
+            <w:pPr>
+              <w:rPr>
+                <w:rFonts w:asciiTheme="majorHAnsi" w:hAnsiTheme="majorHAnsi"/>
+                <w:lang w:val="en-US"/>
+              </w:rPr>
+            </w:pPr>
+          </w:p>
+        </w:tc>
+        <w:tc>
+          <w:tcPr>
+            <w:tcW w:w="1514" w:type="dxa"/>
+          </w:tcPr>
+          <w:p>
+            <w:pPr>
+              <w:rPr>
+                <w:rFonts w:asciiTheme="majorHAnsi" w:hAnsiTheme="majorHAnsi"/>
+                <w:lang w:val="en-US"/>
+              </w:rPr>
+            </w:pPr>
+          </w:p>
+        </w:tc>
+        <w:tc>
+          <w:tcPr>
+            <w:tcW w:w="1519" w:type="dxa"/>
+          </w:tcPr>
+          <w:p>
+            <w:pPr>
+              <w:rPr>
+                <w:rFonts w:asciiTheme="majorHAnsi" w:hAnsiTheme="majorHAnsi"/>
+              </w:rPr>
+            </w:pPr>
+          </w:p>
+        </w:tc>
+      </w:tr>
+      <w:tr>
+        <w:tc>
+          <w:tcPr>
+            <w:tcW w:w="529" w:type="dxa"/>
+          </w:tcPr>
+          <w:p>
+            <w:pPr>
+              <w:rPr>
+                <w:rFonts w:asciiTheme="majorHAnsi" w:hAnsiTheme="majorHAnsi"/>
+                <w:lang w:val="en-US"/>
+              </w:rPr>
+            </w:pPr>
+          </w:p>
+        </w:tc>
+        <w:tc>
+          <w:tcPr>
+            <w:tcW w:w="4041" w:type="dxa"/>
+          </w:tcPr>
+          <w:p>
+            <w:pPr>
+              <w:rPr>
+                <w:rFonts w:asciiTheme="majorHAnsi" w:hAnsiTheme="majorHAnsi"/>
+                <w:lang w:val="en-US"/>
+              </w:rPr>
+            </w:pPr>
+          </w:p>
+        </w:tc>
+        <w:tc>
+          <w:tcPr>
+            <w:tcW w:w="1253" w:type="dxa"/>
+          </w:tcPr>
+          <w:p>
+            <w:pPr>
+              <w:rPr>
+                <w:rFonts w:asciiTheme="majorHAnsi" w:hAnsiTheme="majorHAnsi"/>
+                <w:lang w:val="en-US"/>
+              </w:rPr>
+            </w:pPr>
+          </w:p>
+        </w:tc>
+        <w:tc>
+          <w:tcPr>
+            <w:tcW w:w="1514" w:type="dxa"/>
+          </w:tcPr>
+          <w:p>
+            <w:pPr>
+              <w:rPr>
+                <w:rFonts w:asciiTheme="majorHAnsi" w:hAnsiTheme="majorHAnsi"/>
+                <w:lang w:val="en-US"/>
+              </w:rPr>
+            </w:pPr>
+          </w:p>
+        </w:tc>
+        <w:tc>
+          <w:tcPr>
+            <w:tcW w:w="1519" w:type="dxa"/>
+          </w:tcPr>
+          <w:p>
+            <w:pPr>
+              <w:rPr>
+                <w:rFonts w:asciiTheme="majorHAnsi" w:hAnsiTheme="majorHAnsi"/>
+              </w:rPr>
+            </w:pPr>
+          </w:p>
+        </w:tc>
+      </w:tr>
+      <w:tr>
+        <w:tc>
+          <w:tcPr>
+            <w:tcW w:w="529" w:type="dxa"/>
+          </w:tcPr>
+          <w:p>
+            <w:pPr>
+              <w:rPr>
+                <w:rFonts w:asciiTheme="majorHAnsi" w:hAnsiTheme="majorHAnsi"/>
+                <w:lang w:val="en-US"/>
+              </w:rPr>
+            </w:pPr>
+          </w:p>
+        </w:tc>
+        <w:tc>
+          <w:tcPr>
+            <w:tcW w:w="4041" w:type="dxa"/>
+          </w:tcPr>
+          <w:p>
+            <w:pPr>
+              <w:rPr>
+                <w:rFonts w:asciiTheme="majorHAnsi" w:hAnsiTheme="majorHAnsi"/>
+                <w:lang w:val="en-US"/>
+              </w:rPr>
+            </w:pPr>
+          </w:p>
+        </w:tc>
+        <w:tc>
+          <w:tcPr>
+            <w:tcW w:w="1253" w:type="dxa"/>
+          </w:tcPr>
+          <w:p>
+            <w:pPr>
+              <w:rPr>
+                <w:rFonts w:asciiTheme="majorHAnsi" w:hAnsiTheme="majorHAnsi"/>
+                <w:lang w:val="en-US"/>
+              </w:rPr>
+            </w:pPr>
+          </w:p>
+        </w:tc>
+        <w:tc>
+          <w:tcPr>
+            <w:tcW w:w="1514" w:type="dxa"/>
+          </w:tcPr>
+          <w:p>
+            <w:pPr>
+              <w:rPr>
+                <w:rFonts w:asciiTheme="majorHAnsi" w:hAnsiTheme="majorHAnsi"/>
+                <w:lang w:val="en-US"/>
+              </w:rPr>
+            </w:pPr>
+          </w:p>
+        </w:tc>
+        <w:tc>
+          <w:tcPr>
+            <w:tcW w:w="1519" w:type="dxa"/>
+          </w:tcPr>
+          <w:p>
+            <w:pPr>
+              <w:rPr>
+                <w:rFonts w:asciiTheme="majorHAnsi" w:hAnsiTheme="majorHAnsi"/>
+              </w:rPr>
+            </w:pPr>
+          </w:p>
+        </w:tc>
+      </w:tr>
+    </w:tbl>
+    <w:p/>
+    <w:p>
+      <w:pPr>
+        <w:pStyle w:val="Heading2"/>
+      </w:pPr>
+      <w:r>
+        <w:t>User Acceptance Questionnaire</w:t>
+      </w:r>
+    </w:p>
+    <w:p/>
+    <w:p>
+      <w:pPr>
+        <w:pStyle w:val="ListParagraph"/>
+        <w:numPr>
+          <w:ilvl w:val="0"/>
+          <w:numId w:val="20"/>
+        </w:numPr>
+      </w:pPr>
+      <w:r>
+        <w:t>Do you feel it’s easy to use the system and why?</w:t>
+      </w:r>
+    </w:p>
+    <w:p>
+      <w:pPr>
+        <w:pStyle w:val="ListParagraph"/>
+        <w:numPr>
+          <w:ilvl w:val="0"/>
+          <w:numId w:val="20"/>
+        </w:numPr>
+      </w:pPr>
+      <w:r>
+        <w:t>Do you feel that the presentation components are well designed and presentable? If not, please specify</w:t>
+      </w:r>
+    </w:p>
+    <w:p>
+      <w:pPr>
+        <w:pStyle w:val="ListParagraph"/>
+        <w:numPr>
+          <w:ilvl w:val="0"/>
+          <w:numId w:val="20"/>
+        </w:numPr>
+      </w:pPr>
+      <w:r>
+        <w:t>Do you think that functionality of capturing tremor data has been meet in accordance to specifications in term of accuracy or needs improvement?</w:t>
+      </w:r>
+    </w:p>
+    <w:p>
+      <w:pPr>
+        <w:pStyle w:val="ListParagraph"/>
+        <w:numPr>
+          <w:ilvl w:val="0"/>
+          <w:numId w:val="20"/>
+        </w:numPr>
+      </w:pPr>
+      <w:r>
+        <w:t>Could you specify the level of satisfaction you found while testing the product</w:t>
+      </w:r>
+      <w:bookmarkStart w:id="10" w:name="_GoBack"/>
+      <w:bookmarkEnd w:id="10"/>
+      <w:r>
+        <w:t>?</w:t>
+      </w:r>
+    </w:p>
+    <w:p>
+      <w:pPr>
+        <w:pStyle w:val="ListParagraph"/>
+        <w:numPr>
+          <w:ilvl w:val="0"/>
+          <w:numId w:val="20"/>
+        </w:numPr>
+      </w:pPr>
+      <w:r>
+        <w:t>Other Comments (if any)</w:t>
+      </w:r>
+    </w:p>
+    <w:p/>
+    <w:p>
+      <w:r>
+        <w:t>Do we need to show client about testing documentation and acceptance form</w:t>
+      </w:r>
+      <w:r>
+        <w:t xml:space="preserve"> in regarding user is also client?</w:t>
+      </w:r>
+    </w:p>
+    <w:p>
+      <w:pPr>
+        <w:pStyle w:val="Heading1"/>
+      </w:pPr>
+      <w:bookmarkStart w:id="11" w:name="_Toc366492341"/>
+      <w:r>
+        <w:t>References</w:t>
+      </w:r>
+      <w:bookmarkEnd w:id="11"/>
+    </w:p>
+    <w:p>
       <w:r>
         <w:br w:type="page"/>
       </w:r>
@@ -2089,28 +4190,12 @@
       <w:pPr>
         <w:pStyle w:val="Heading1"/>
       </w:pPr>
-      <w:bookmarkStart w:id="10" w:name="_Toc366492341"/>
-      <w:r>
-        <w:lastRenderedPageBreak/>
-        <w:t>References</w:t>
-      </w:r>
-      <w:bookmarkEnd w:id="10"/>
-    </w:p>
-    <w:p>
-      <w:r>
-        <w:br w:type="page"/>
-      </w:r>
-    </w:p>
-    <w:p>
-      <w:pPr>
-        <w:pStyle w:val="Heading1"/>
-      </w:pPr>
-      <w:bookmarkStart w:id="11" w:name="_Toc366492342"/>
+      <w:bookmarkStart w:id="12" w:name="_Toc366492342"/>
       <w:r>
         <w:lastRenderedPageBreak/>
         <w:t>Bibliography</w:t>
       </w:r>
-      <w:bookmarkEnd w:id="11"/>
+      <w:bookmarkEnd w:id="12"/>
     </w:p>
     <w:p/>
     <w:sectPr>
@@ -2129,7 +4214,7 @@
 </file>
 
 <file path=word/endnotes.xml><?xml version="1.0" encoding="utf-8"?>
-<w:endnotes xmlns:wpc="http://schemas.microsoft.com/office/word/2010/wordprocessingCanvas" xmlns:mc="http://schemas.openxmlformats.org/markup-compatibility/2006" xmlns:o="urn:schemas-microsoft-com:office:office" xmlns:r="http://schemas.openxmlformats.org/officeDocument/2006/relationships" xmlns:m="http://schemas.openxmlformats.org/officeDocument/2006/math" xmlns:v="urn:schemas-microsoft-com:vml" xmlns:wp14="http://schemas.microsoft.com/office/word/2010/wordprocessingDrawing" xmlns:wp="http://schemas.openxmlformats.org/drawingml/2006/wordprocessingDrawing" xmlns:w10="urn:schemas-microsoft-com:office:word" xmlns:w="http://schemas.openxmlformats.org/wordprocessingml/2006/main" xmlns:w14="http://schemas.microsoft.com/office/word/2010/wordml" xmlns:wpg="http://schemas.microsoft.com/office/word/2010/wordprocessingGroup" xmlns:wpi="http://schemas.microsoft.com/office/word/2010/wordprocessingInk" xmlns:wne="http://schemas.microsoft.com/office/word/2006/wordml" xmlns:wps="http://schemas.microsoft.com/office/word/2010/wordprocessingShape" mc:Ignorable="w14 wp14">
+<w:endnotes xmlns:wpc="http://schemas.microsoft.com/office/word/2010/wordprocessingCanvas" xmlns:mo="http://schemas.microsoft.com/office/mac/office/2008/main" xmlns:mc="http://schemas.openxmlformats.org/markup-compatibility/2006" xmlns:mv="urn:schemas-microsoft-com:mac:vml" xmlns:o="urn:schemas-microsoft-com:office:office" xmlns:r="http://schemas.openxmlformats.org/officeDocument/2006/relationships" xmlns:m="http://schemas.openxmlformats.org/officeDocument/2006/math" xmlns:v="urn:schemas-microsoft-com:vml" xmlns:wp14="http://schemas.microsoft.com/office/word/2010/wordprocessingDrawing" xmlns:wp="http://schemas.openxmlformats.org/drawingml/2006/wordprocessingDrawing" xmlns:w10="urn:schemas-microsoft-com:office:word" xmlns:w="http://schemas.openxmlformats.org/wordprocessingml/2006/main" xmlns:w14="http://schemas.microsoft.com/office/word/2010/wordml" xmlns:wpg="http://schemas.microsoft.com/office/word/2010/wordprocessingGroup" xmlns:wpi="http://schemas.microsoft.com/office/word/2010/wordprocessingInk" xmlns:wne="http://schemas.microsoft.com/office/word/2006/wordml" xmlns:wps="http://schemas.microsoft.com/office/word/2010/wordprocessingShape" mc:Ignorable="w14 wp14">
   <w:endnote w:type="separator" w:id="-1">
     <w:p>
       <w:r>
@@ -2148,7 +4233,7 @@
 </file>
 
 <file path=word/footer1.xml><?xml version="1.0" encoding="utf-8"?>
-<w:ftr xmlns:wpc="http://schemas.microsoft.com/office/word/2010/wordprocessingCanvas" xmlns:mc="http://schemas.openxmlformats.org/markup-compatibility/2006" xmlns:o="urn:schemas-microsoft-com:office:office" xmlns:r="http://schemas.openxmlformats.org/officeDocument/2006/relationships" xmlns:m="http://schemas.openxmlformats.org/officeDocument/2006/math" xmlns:v="urn:schemas-microsoft-com:vml" xmlns:wp14="http://schemas.microsoft.com/office/word/2010/wordprocessingDrawing" xmlns:wp="http://schemas.openxmlformats.org/drawingml/2006/wordprocessingDrawing" xmlns:w10="urn:schemas-microsoft-com:office:word" xmlns:w="http://schemas.openxmlformats.org/wordprocessingml/2006/main" xmlns:w14="http://schemas.microsoft.com/office/word/2010/wordml" xmlns:wpg="http://schemas.microsoft.com/office/word/2010/wordprocessingGroup" xmlns:wpi="http://schemas.microsoft.com/office/word/2010/wordprocessingInk" xmlns:wne="http://schemas.microsoft.com/office/word/2006/wordml" xmlns:wps="http://schemas.microsoft.com/office/word/2010/wordprocessingShape" mc:Ignorable="w14 wp14">
+<w:ftr xmlns:wpc="http://schemas.microsoft.com/office/word/2010/wordprocessingCanvas" xmlns:mo="http://schemas.microsoft.com/office/mac/office/2008/main" xmlns:mc="http://schemas.openxmlformats.org/markup-compatibility/2006" xmlns:mv="urn:schemas-microsoft-com:mac:vml" xmlns:o="urn:schemas-microsoft-com:office:office" xmlns:r="http://schemas.openxmlformats.org/officeDocument/2006/relationships" xmlns:m="http://schemas.openxmlformats.org/officeDocument/2006/math" xmlns:v="urn:schemas-microsoft-com:vml" xmlns:wp14="http://schemas.microsoft.com/office/word/2010/wordprocessingDrawing" xmlns:wp="http://schemas.openxmlformats.org/drawingml/2006/wordprocessingDrawing" xmlns:w10="urn:schemas-microsoft-com:office:word" xmlns:w="http://schemas.openxmlformats.org/wordprocessingml/2006/main" xmlns:w14="http://schemas.microsoft.com/office/word/2010/wordml" xmlns:wpg="http://schemas.microsoft.com/office/word/2010/wordprocessingGroup" xmlns:wpi="http://schemas.microsoft.com/office/word/2010/wordprocessingInk" xmlns:wne="http://schemas.microsoft.com/office/word/2006/wordml" xmlns:wps="http://schemas.microsoft.com/office/word/2010/wordprocessingShape" mc:Ignorable="w14 wp14">
   <w:p>
     <w:pPr>
       <w:pStyle w:val="Footer"/>
@@ -2186,7 +4271,7 @@
 </file>
 
 <file path=word/footer2.xml><?xml version="1.0" encoding="utf-8"?>
-<w:ftr xmlns:wpc="http://schemas.microsoft.com/office/word/2010/wordprocessingCanvas" xmlns:mc="http://schemas.openxmlformats.org/markup-compatibility/2006" xmlns:o="urn:schemas-microsoft-com:office:office" xmlns:r="http://schemas.openxmlformats.org/officeDocument/2006/relationships" xmlns:m="http://schemas.openxmlformats.org/officeDocument/2006/math" xmlns:v="urn:schemas-microsoft-com:vml" xmlns:wp14="http://schemas.microsoft.com/office/word/2010/wordprocessingDrawing" xmlns:wp="http://schemas.openxmlformats.org/drawingml/2006/wordprocessingDrawing" xmlns:w10="urn:schemas-microsoft-com:office:word" xmlns:w="http://schemas.openxmlformats.org/wordprocessingml/2006/main" xmlns:w14="http://schemas.microsoft.com/office/word/2010/wordml" xmlns:wpg="http://schemas.microsoft.com/office/word/2010/wordprocessingGroup" xmlns:wpi="http://schemas.microsoft.com/office/word/2010/wordprocessingInk" xmlns:wne="http://schemas.microsoft.com/office/word/2006/wordml" xmlns:wps="http://schemas.microsoft.com/office/word/2010/wordprocessingShape" mc:Ignorable="w14 wp14">
+<w:ftr xmlns:wpc="http://schemas.microsoft.com/office/word/2010/wordprocessingCanvas" xmlns:mo="http://schemas.microsoft.com/office/mac/office/2008/main" xmlns:mc="http://schemas.openxmlformats.org/markup-compatibility/2006" xmlns:mv="urn:schemas-microsoft-com:mac:vml" xmlns:o="urn:schemas-microsoft-com:office:office" xmlns:r="http://schemas.openxmlformats.org/officeDocument/2006/relationships" xmlns:m="http://schemas.openxmlformats.org/officeDocument/2006/math" xmlns:v="urn:schemas-microsoft-com:vml" xmlns:wp14="http://schemas.microsoft.com/office/word/2010/wordprocessingDrawing" xmlns:wp="http://schemas.openxmlformats.org/drawingml/2006/wordprocessingDrawing" xmlns:w10="urn:schemas-microsoft-com:office:word" xmlns:w="http://schemas.openxmlformats.org/wordprocessingml/2006/main" xmlns:w14="http://schemas.microsoft.com/office/word/2010/wordml" xmlns:wpg="http://schemas.microsoft.com/office/word/2010/wordprocessingGroup" xmlns:wpi="http://schemas.microsoft.com/office/word/2010/wordprocessingInk" xmlns:wne="http://schemas.microsoft.com/office/word/2006/wordml" xmlns:wps="http://schemas.microsoft.com/office/word/2010/wordprocessingShape" mc:Ignorable="w14 wp14">
   <w:p>
     <w:pPr>
       <w:pStyle w:val="Footer"/>
@@ -2218,7 +4303,7 @@
         <w:rStyle w:val="PageNumber"/>
         <w:noProof/>
       </w:rPr>
-      <w:t>5</w:t>
+      <w:t>8</w:t>
     </w:r>
     <w:r>
       <w:rPr>
@@ -2237,7 +4322,7 @@
 </file>
 
 <file path=word/footnotes.xml><?xml version="1.0" encoding="utf-8"?>
-<w:footnotes xmlns:wpc="http://schemas.microsoft.com/office/word/2010/wordprocessingCanvas" xmlns:mc="http://schemas.openxmlformats.org/markup-compatibility/2006" xmlns:o="urn:schemas-microsoft-com:office:office" xmlns:r="http://schemas.openxmlformats.org/officeDocument/2006/relationships" xmlns:m="http://schemas.openxmlformats.org/officeDocument/2006/math" xmlns:v="urn:schemas-microsoft-com:vml" xmlns:wp14="http://schemas.microsoft.com/office/word/2010/wordprocessingDrawing" xmlns:wp="http://schemas.openxmlformats.org/drawingml/2006/wordprocessingDrawing" xmlns:w10="urn:schemas-microsoft-com:office:word" xmlns:w="http://schemas.openxmlformats.org/wordprocessingml/2006/main" xmlns:w14="http://schemas.microsoft.com/office/word/2010/wordml" xmlns:wpg="http://schemas.microsoft.com/office/word/2010/wordprocessingGroup" xmlns:wpi="http://schemas.microsoft.com/office/word/2010/wordprocessingInk" xmlns:wne="http://schemas.microsoft.com/office/word/2006/wordml" xmlns:wps="http://schemas.microsoft.com/office/word/2010/wordprocessingShape" mc:Ignorable="w14 wp14">
+<w:footnotes xmlns:wpc="http://schemas.microsoft.com/office/word/2010/wordprocessingCanvas" xmlns:mo="http://schemas.microsoft.com/office/mac/office/2008/main" xmlns:mc="http://schemas.openxmlformats.org/markup-compatibility/2006" xmlns:mv="urn:schemas-microsoft-com:mac:vml" xmlns:o="urn:schemas-microsoft-com:office:office" xmlns:r="http://schemas.openxmlformats.org/officeDocument/2006/relationships" xmlns:m="http://schemas.openxmlformats.org/officeDocument/2006/math" xmlns:v="urn:schemas-microsoft-com:vml" xmlns:wp14="http://schemas.microsoft.com/office/word/2010/wordprocessingDrawing" xmlns:wp="http://schemas.openxmlformats.org/drawingml/2006/wordprocessingDrawing" xmlns:w10="urn:schemas-microsoft-com:office:word" xmlns:w="http://schemas.openxmlformats.org/wordprocessingml/2006/main" xmlns:w14="http://schemas.microsoft.com/office/word/2010/wordml" xmlns:wpg="http://schemas.microsoft.com/office/word/2010/wordprocessingGroup" xmlns:wpi="http://schemas.microsoft.com/office/word/2010/wordprocessingInk" xmlns:wne="http://schemas.microsoft.com/office/word/2006/wordml" xmlns:wps="http://schemas.microsoft.com/office/word/2010/wordprocessingShape" mc:Ignorable="w14 wp14">
   <w:footnote w:type="separator" w:id="-1">
     <w:p>
       <w:r>
@@ -2256,7 +4341,7 @@
 </file>
 
 <file path=word/header1.xml><?xml version="1.0" encoding="utf-8"?>
-<w:hdr xmlns:wpc="http://schemas.microsoft.com/office/word/2010/wordprocessingCanvas" xmlns:mc="http://schemas.openxmlformats.org/markup-compatibility/2006" xmlns:o="urn:schemas-microsoft-com:office:office" xmlns:r="http://schemas.openxmlformats.org/officeDocument/2006/relationships" xmlns:m="http://schemas.openxmlformats.org/officeDocument/2006/math" xmlns:v="urn:schemas-microsoft-com:vml" xmlns:wp14="http://schemas.microsoft.com/office/word/2010/wordprocessingDrawing" xmlns:wp="http://schemas.openxmlformats.org/drawingml/2006/wordprocessingDrawing" xmlns:w10="urn:schemas-microsoft-com:office:word" xmlns:w="http://schemas.openxmlformats.org/wordprocessingml/2006/main" xmlns:w14="http://schemas.microsoft.com/office/word/2010/wordml" xmlns:wpg="http://schemas.microsoft.com/office/word/2010/wordprocessingGroup" xmlns:wpi="http://schemas.microsoft.com/office/word/2010/wordprocessingInk" xmlns:wne="http://schemas.microsoft.com/office/word/2006/wordml" xmlns:wps="http://schemas.microsoft.com/office/word/2010/wordprocessingShape" mc:Ignorable="w14 wp14">
+<w:hdr xmlns:wpc="http://schemas.microsoft.com/office/word/2010/wordprocessingCanvas" xmlns:mo="http://schemas.microsoft.com/office/mac/office/2008/main" xmlns:mc="http://schemas.openxmlformats.org/markup-compatibility/2006" xmlns:mv="urn:schemas-microsoft-com:mac:vml" xmlns:o="urn:schemas-microsoft-com:office:office" xmlns:r="http://schemas.openxmlformats.org/officeDocument/2006/relationships" xmlns:m="http://schemas.openxmlformats.org/officeDocument/2006/math" xmlns:v="urn:schemas-microsoft-com:vml" xmlns:wp14="http://schemas.microsoft.com/office/word/2010/wordprocessingDrawing" xmlns:wp="http://schemas.openxmlformats.org/drawingml/2006/wordprocessingDrawing" xmlns:w10="urn:schemas-microsoft-com:office:word" xmlns:w="http://schemas.openxmlformats.org/wordprocessingml/2006/main" xmlns:w14="http://schemas.microsoft.com/office/word/2010/wordml" xmlns:wpg="http://schemas.microsoft.com/office/word/2010/wordprocessingGroup" xmlns:wpi="http://schemas.microsoft.com/office/word/2010/wordprocessingInk" xmlns:wne="http://schemas.microsoft.com/office/word/2006/wordml" xmlns:wps="http://schemas.microsoft.com/office/word/2010/wordprocessingShape" mc:Ignorable="w14 wp14">
   <w:p>
     <w:pPr>
       <w:jc w:val="center"/>
@@ -2282,13 +4367,7 @@
       <w:rPr>
         <w:lang w:val="en-US"/>
       </w:rPr>
-      <w:t>Test</w:t>
-    </w:r>
-    <w:r>
-      <w:rPr>
-        <w:lang w:val="en-US"/>
-      </w:rPr>
-      <w:t xml:space="preserve"> Plan</w:t>
+      <w:t>Test Plan</w:t>
     </w:r>
   </w:p>
   <w:p/>
@@ -2296,7 +4375,7 @@
 </file>
 
 <file path=word/numbering.xml><?xml version="1.0" encoding="utf-8"?>
-<w:numbering xmlns:wpc="http://schemas.microsoft.com/office/word/2010/wordprocessingCanvas" xmlns:mc="http://schemas.openxmlformats.org/markup-compatibility/2006" xmlns:o="urn:schemas-microsoft-com:office:office" xmlns:r="http://schemas.openxmlformats.org/officeDocument/2006/relationships" xmlns:m="http://schemas.openxmlformats.org/officeDocument/2006/math" xmlns:v="urn:schemas-microsoft-com:vml" xmlns:wp14="http://schemas.microsoft.com/office/word/2010/wordprocessingDrawing" xmlns:wp="http://schemas.openxmlformats.org/drawingml/2006/wordprocessingDrawing" xmlns:w10="urn:schemas-microsoft-com:office:word" xmlns:w="http://schemas.openxmlformats.org/wordprocessingml/2006/main" xmlns:w14="http://schemas.microsoft.com/office/word/2010/wordml" xmlns:wpg="http://schemas.microsoft.com/office/word/2010/wordprocessingGroup" xmlns:wpi="http://schemas.microsoft.com/office/word/2010/wordprocessingInk" xmlns:wne="http://schemas.microsoft.com/office/word/2006/wordml" xmlns:wps="http://schemas.microsoft.com/office/word/2010/wordprocessingShape" mc:Ignorable="w14 wp14">
+<w:numbering xmlns:wpc="http://schemas.microsoft.com/office/word/2010/wordprocessingCanvas" xmlns:mo="http://schemas.microsoft.com/office/mac/office/2008/main" xmlns:mc="http://schemas.openxmlformats.org/markup-compatibility/2006" xmlns:mv="urn:schemas-microsoft-com:mac:vml" xmlns:o="urn:schemas-microsoft-com:office:office" xmlns:r="http://schemas.openxmlformats.org/officeDocument/2006/relationships" xmlns:m="http://schemas.openxmlformats.org/officeDocument/2006/math" xmlns:v="urn:schemas-microsoft-com:vml" xmlns:wp14="http://schemas.microsoft.com/office/word/2010/wordprocessingDrawing" xmlns:wp="http://schemas.openxmlformats.org/drawingml/2006/wordprocessingDrawing" xmlns:w10="urn:schemas-microsoft-com:office:word" xmlns:w="http://schemas.openxmlformats.org/wordprocessingml/2006/main" xmlns:w14="http://schemas.microsoft.com/office/word/2010/wordml" xmlns:wpg="http://schemas.microsoft.com/office/word/2010/wordprocessingGroup" xmlns:wpi="http://schemas.microsoft.com/office/word/2010/wordprocessingInk" xmlns:wne="http://schemas.microsoft.com/office/word/2006/wordml" xmlns:wps="http://schemas.microsoft.com/office/word/2010/wordprocessingShape" mc:Ignorable="w14 wp14">
   <w:abstractNum w:abstractNumId="0">
     <w:nsid w:val="00000001"/>
     <w:multiLevelType w:val="hybridMultilevel"/>
@@ -2722,6 +4801,230 @@
     </w:lvl>
   </w:abstractNum>
   <w:abstractNum w:abstractNumId="6">
+    <w:nsid w:val="0F2D6A70"/>
+    <w:multiLevelType w:val="hybridMultilevel"/>
+    <w:tmpl w:val="22AC8654"/>
+    <w:lvl w:ilvl="0" w:tplc="1A101CAC">
+      <w:numFmt w:val="bullet"/>
+      <w:lvlText w:val="-"/>
+      <w:lvlJc w:val="left"/>
+      <w:pPr>
+        <w:ind w:left="1367" w:hanging="420"/>
+      </w:pPr>
+      <w:rPr>
+        <w:rFonts w:ascii="Calibri" w:eastAsiaTheme="minorEastAsia" w:hAnsi="Calibri" w:cs="Calibri" w:hint="default"/>
+      </w:rPr>
+    </w:lvl>
+    <w:lvl w:ilvl="1" w:tplc="04090003" w:tentative="1">
+      <w:start w:val="1"/>
+      <w:numFmt w:val="bullet"/>
+      <w:lvlText w:val="o"/>
+      <w:lvlJc w:val="left"/>
+      <w:pPr>
+        <w:ind w:left="1547" w:hanging="360"/>
+      </w:pPr>
+      <w:rPr>
+        <w:rFonts w:ascii="Courier New" w:hAnsi="Courier New" w:cs="Courier New" w:hint="default"/>
+      </w:rPr>
+    </w:lvl>
+    <w:lvl w:ilvl="2" w:tplc="04090005" w:tentative="1">
+      <w:start w:val="1"/>
+      <w:numFmt w:val="bullet"/>
+      <w:lvlText w:val=""/>
+      <w:lvlJc w:val="left"/>
+      <w:pPr>
+        <w:ind w:left="2267" w:hanging="360"/>
+      </w:pPr>
+      <w:rPr>
+        <w:rFonts w:ascii="Wingdings" w:hAnsi="Wingdings" w:hint="default"/>
+      </w:rPr>
+    </w:lvl>
+    <w:lvl w:ilvl="3" w:tplc="04090001" w:tentative="1">
+      <w:start w:val="1"/>
+      <w:numFmt w:val="bullet"/>
+      <w:lvlText w:val=""/>
+      <w:lvlJc w:val="left"/>
+      <w:pPr>
+        <w:ind w:left="2987" w:hanging="360"/>
+      </w:pPr>
+      <w:rPr>
+        <w:rFonts w:ascii="Symbol" w:hAnsi="Symbol" w:hint="default"/>
+      </w:rPr>
+    </w:lvl>
+    <w:lvl w:ilvl="4" w:tplc="04090003" w:tentative="1">
+      <w:start w:val="1"/>
+      <w:numFmt w:val="bullet"/>
+      <w:lvlText w:val="o"/>
+      <w:lvlJc w:val="left"/>
+      <w:pPr>
+        <w:ind w:left="3707" w:hanging="360"/>
+      </w:pPr>
+      <w:rPr>
+        <w:rFonts w:ascii="Courier New" w:hAnsi="Courier New" w:cs="Courier New" w:hint="default"/>
+      </w:rPr>
+    </w:lvl>
+    <w:lvl w:ilvl="5" w:tplc="04090005" w:tentative="1">
+      <w:start w:val="1"/>
+      <w:numFmt w:val="bullet"/>
+      <w:lvlText w:val=""/>
+      <w:lvlJc w:val="left"/>
+      <w:pPr>
+        <w:ind w:left="4427" w:hanging="360"/>
+      </w:pPr>
+      <w:rPr>
+        <w:rFonts w:ascii="Wingdings" w:hAnsi="Wingdings" w:hint="default"/>
+      </w:rPr>
+    </w:lvl>
+    <w:lvl w:ilvl="6" w:tplc="04090001" w:tentative="1">
+      <w:start w:val="1"/>
+      <w:numFmt w:val="bullet"/>
+      <w:lvlText w:val=""/>
+      <w:lvlJc w:val="left"/>
+      <w:pPr>
+        <w:ind w:left="5147" w:hanging="360"/>
+      </w:pPr>
+      <w:rPr>
+        <w:rFonts w:ascii="Symbol" w:hAnsi="Symbol" w:hint="default"/>
+      </w:rPr>
+    </w:lvl>
+    <w:lvl w:ilvl="7" w:tplc="04090003" w:tentative="1">
+      <w:start w:val="1"/>
+      <w:numFmt w:val="bullet"/>
+      <w:lvlText w:val="o"/>
+      <w:lvlJc w:val="left"/>
+      <w:pPr>
+        <w:ind w:left="5867" w:hanging="360"/>
+      </w:pPr>
+      <w:rPr>
+        <w:rFonts w:ascii="Courier New" w:hAnsi="Courier New" w:cs="Courier New" w:hint="default"/>
+      </w:rPr>
+    </w:lvl>
+    <w:lvl w:ilvl="8" w:tplc="04090005" w:tentative="1">
+      <w:start w:val="1"/>
+      <w:numFmt w:val="bullet"/>
+      <w:lvlText w:val=""/>
+      <w:lvlJc w:val="left"/>
+      <w:pPr>
+        <w:ind w:left="6587" w:hanging="360"/>
+      </w:pPr>
+      <w:rPr>
+        <w:rFonts w:ascii="Wingdings" w:hAnsi="Wingdings" w:hint="default"/>
+      </w:rPr>
+    </w:lvl>
+  </w:abstractNum>
+  <w:abstractNum w:abstractNumId="7">
+    <w:nsid w:val="1BC91B5F"/>
+    <w:multiLevelType w:val="hybridMultilevel"/>
+    <w:tmpl w:val="5FC8ED98"/>
+    <w:lvl w:ilvl="0" w:tplc="1A101CAC">
+      <w:numFmt w:val="bullet"/>
+      <w:lvlText w:val="-"/>
+      <w:lvlJc w:val="left"/>
+      <w:pPr>
+        <w:ind w:left="1260" w:hanging="420"/>
+      </w:pPr>
+      <w:rPr>
+        <w:rFonts w:ascii="Calibri" w:eastAsiaTheme="minorEastAsia" w:hAnsi="Calibri" w:cs="Calibri" w:hint="default"/>
+      </w:rPr>
+    </w:lvl>
+    <w:lvl w:ilvl="1" w:tplc="04090003" w:tentative="1">
+      <w:start w:val="1"/>
+      <w:numFmt w:val="bullet"/>
+      <w:lvlText w:val="o"/>
+      <w:lvlJc w:val="left"/>
+      <w:pPr>
+        <w:ind w:left="1440" w:hanging="360"/>
+      </w:pPr>
+      <w:rPr>
+        <w:rFonts w:ascii="Courier New" w:hAnsi="Courier New" w:cs="Courier New" w:hint="default"/>
+      </w:rPr>
+    </w:lvl>
+    <w:lvl w:ilvl="2" w:tplc="04090005" w:tentative="1">
+      <w:start w:val="1"/>
+      <w:numFmt w:val="bullet"/>
+      <w:lvlText w:val=""/>
+      <w:lvlJc w:val="left"/>
+      <w:pPr>
+        <w:ind w:left="2160" w:hanging="360"/>
+      </w:pPr>
+      <w:rPr>
+        <w:rFonts w:ascii="Wingdings" w:hAnsi="Wingdings" w:hint="default"/>
+      </w:rPr>
+    </w:lvl>
+    <w:lvl w:ilvl="3" w:tplc="04090001" w:tentative="1">
+      <w:start w:val="1"/>
+      <w:numFmt w:val="bullet"/>
+      <w:lvlText w:val=""/>
+      <w:lvlJc w:val="left"/>
+      <w:pPr>
+        <w:ind w:left="2880" w:hanging="360"/>
+      </w:pPr>
+      <w:rPr>
+        <w:rFonts w:ascii="Symbol" w:hAnsi="Symbol" w:hint="default"/>
+      </w:rPr>
+    </w:lvl>
+    <w:lvl w:ilvl="4" w:tplc="04090003" w:tentative="1">
+      <w:start w:val="1"/>
+      <w:numFmt w:val="bullet"/>
+      <w:lvlText w:val="o"/>
+      <w:lvlJc w:val="left"/>
+      <w:pPr>
+        <w:ind w:left="3600" w:hanging="360"/>
+      </w:pPr>
+      <w:rPr>
+        <w:rFonts w:ascii="Courier New" w:hAnsi="Courier New" w:cs="Courier New" w:hint="default"/>
+      </w:rPr>
+    </w:lvl>
+    <w:lvl w:ilvl="5" w:tplc="04090005" w:tentative="1">
+      <w:start w:val="1"/>
+      <w:numFmt w:val="bullet"/>
+      <w:lvlText w:val=""/>
+      <w:lvlJc w:val="left"/>
+      <w:pPr>
+        <w:ind w:left="4320" w:hanging="360"/>
+      </w:pPr>
+      <w:rPr>
+        <w:rFonts w:ascii="Wingdings" w:hAnsi="Wingdings" w:hint="default"/>
+      </w:rPr>
+    </w:lvl>
+    <w:lvl w:ilvl="6" w:tplc="04090001" w:tentative="1">
+      <w:start w:val="1"/>
+      <w:numFmt w:val="bullet"/>
+      <w:lvlText w:val=""/>
+      <w:lvlJc w:val="left"/>
+      <w:pPr>
+        <w:ind w:left="5040" w:hanging="360"/>
+      </w:pPr>
+      <w:rPr>
+        <w:rFonts w:ascii="Symbol" w:hAnsi="Symbol" w:hint="default"/>
+      </w:rPr>
+    </w:lvl>
+    <w:lvl w:ilvl="7" w:tplc="04090003" w:tentative="1">
+      <w:start w:val="1"/>
+      <w:numFmt w:val="bullet"/>
+      <w:lvlText w:val="o"/>
+      <w:lvlJc w:val="left"/>
+      <w:pPr>
+        <w:ind w:left="5760" w:hanging="360"/>
+      </w:pPr>
+      <w:rPr>
+        <w:rFonts w:ascii="Courier New" w:hAnsi="Courier New" w:cs="Courier New" w:hint="default"/>
+      </w:rPr>
+    </w:lvl>
+    <w:lvl w:ilvl="8" w:tplc="04090005" w:tentative="1">
+      <w:start w:val="1"/>
+      <w:numFmt w:val="bullet"/>
+      <w:lvlText w:val=""/>
+      <w:lvlJc w:val="left"/>
+      <w:pPr>
+        <w:ind w:left="6480" w:hanging="360"/>
+      </w:pPr>
+      <w:rPr>
+        <w:rFonts w:ascii="Wingdings" w:hAnsi="Wingdings" w:hint="default"/>
+      </w:rPr>
+    </w:lvl>
+  </w:abstractNum>
+  <w:abstractNum w:abstractNumId="8">
     <w:nsid w:val="217C4EFA"/>
     <w:multiLevelType w:val="hybridMultilevel"/>
     <w:tmpl w:val="199270C6"/>
@@ -2834,7 +5137,242 @@
       </w:rPr>
     </w:lvl>
   </w:abstractNum>
-  <w:abstractNum w:abstractNumId="7">
+  <w:abstractNum w:abstractNumId="9">
+    <w:nsid w:val="23720773"/>
+    <w:multiLevelType w:val="hybridMultilevel"/>
+    <w:tmpl w:val="E3945350"/>
+    <w:lvl w:ilvl="0" w:tplc="0409000F">
+      <w:start w:val="1"/>
+      <w:numFmt w:val="decimal"/>
+      <w:lvlText w:val="%1."/>
+      <w:lvlJc w:val="left"/>
+      <w:pPr>
+        <w:ind w:left="720" w:hanging="360"/>
+      </w:pPr>
+    </w:lvl>
+    <w:lvl w:ilvl="1" w:tplc="04090019" w:tentative="1">
+      <w:start w:val="1"/>
+      <w:numFmt w:val="lowerLetter"/>
+      <w:lvlText w:val="%2."/>
+      <w:lvlJc w:val="left"/>
+      <w:pPr>
+        <w:ind w:left="1440" w:hanging="360"/>
+      </w:pPr>
+    </w:lvl>
+    <w:lvl w:ilvl="2" w:tplc="0409001B" w:tentative="1">
+      <w:start w:val="1"/>
+      <w:numFmt w:val="lowerRoman"/>
+      <w:lvlText w:val="%3."/>
+      <w:lvlJc w:val="right"/>
+      <w:pPr>
+        <w:ind w:left="2160" w:hanging="180"/>
+      </w:pPr>
+    </w:lvl>
+    <w:lvl w:ilvl="3" w:tplc="0409000F" w:tentative="1">
+      <w:start w:val="1"/>
+      <w:numFmt w:val="decimal"/>
+      <w:lvlText w:val="%4."/>
+      <w:lvlJc w:val="left"/>
+      <w:pPr>
+        <w:ind w:left="2880" w:hanging="360"/>
+      </w:pPr>
+    </w:lvl>
+    <w:lvl w:ilvl="4" w:tplc="04090019" w:tentative="1">
+      <w:start w:val="1"/>
+      <w:numFmt w:val="lowerLetter"/>
+      <w:lvlText w:val="%5."/>
+      <w:lvlJc w:val="left"/>
+      <w:pPr>
+        <w:ind w:left="3600" w:hanging="360"/>
+      </w:pPr>
+    </w:lvl>
+    <w:lvl w:ilvl="5" w:tplc="0409001B" w:tentative="1">
+      <w:start w:val="1"/>
+      <w:numFmt w:val="lowerRoman"/>
+      <w:lvlText w:val="%6."/>
+      <w:lvlJc w:val="right"/>
+      <w:pPr>
+        <w:ind w:left="4320" w:hanging="180"/>
+      </w:pPr>
+    </w:lvl>
+    <w:lvl w:ilvl="6" w:tplc="0409000F" w:tentative="1">
+      <w:start w:val="1"/>
+      <w:numFmt w:val="decimal"/>
+      <w:lvlText w:val="%7."/>
+      <w:lvlJc w:val="left"/>
+      <w:pPr>
+        <w:ind w:left="5040" w:hanging="360"/>
+      </w:pPr>
+    </w:lvl>
+    <w:lvl w:ilvl="7" w:tplc="04090019" w:tentative="1">
+      <w:start w:val="1"/>
+      <w:numFmt w:val="lowerLetter"/>
+      <w:lvlText w:val="%8."/>
+      <w:lvlJc w:val="left"/>
+      <w:pPr>
+        <w:ind w:left="5760" w:hanging="360"/>
+      </w:pPr>
+    </w:lvl>
+    <w:lvl w:ilvl="8" w:tplc="0409001B" w:tentative="1">
+      <w:start w:val="1"/>
+      <w:numFmt w:val="lowerRoman"/>
+      <w:lvlText w:val="%9."/>
+      <w:lvlJc w:val="right"/>
+      <w:pPr>
+        <w:ind w:left="6480" w:hanging="180"/>
+      </w:pPr>
+    </w:lvl>
+  </w:abstractNum>
+  <w:abstractNum w:abstractNumId="10">
+    <w:nsid w:val="2C684ECF"/>
+    <w:multiLevelType w:val="multilevel"/>
+    <w:tmpl w:val="477CE19E"/>
+    <w:lvl w:ilvl="0">
+      <w:start w:val="1"/>
+      <w:numFmt w:val="bullet"/>
+      <w:lvlText w:val=""/>
+      <w:lvlJc w:val="left"/>
+      <w:pPr>
+        <w:tabs>
+          <w:tab w:val="num" w:pos="720"/>
+        </w:tabs>
+        <w:ind w:left="720" w:hanging="360"/>
+      </w:pPr>
+      <w:rPr>
+        <w:rFonts w:ascii="Symbol" w:hAnsi="Symbol" w:hint="default"/>
+        <w:sz w:val="20"/>
+      </w:rPr>
+    </w:lvl>
+    <w:lvl w:ilvl="1" w:tentative="1">
+      <w:start w:val="1"/>
+      <w:numFmt w:val="bullet"/>
+      <w:lvlText w:val="o"/>
+      <w:lvlJc w:val="left"/>
+      <w:pPr>
+        <w:tabs>
+          <w:tab w:val="num" w:pos="1440"/>
+        </w:tabs>
+        <w:ind w:left="1440" w:hanging="360"/>
+      </w:pPr>
+      <w:rPr>
+        <w:rFonts w:ascii="Courier New" w:hAnsi="Courier New" w:hint="default"/>
+        <w:sz w:val="20"/>
+      </w:rPr>
+    </w:lvl>
+    <w:lvl w:ilvl="2" w:tentative="1">
+      <w:start w:val="1"/>
+      <w:numFmt w:val="bullet"/>
+      <w:lvlText w:val=""/>
+      <w:lvlJc w:val="left"/>
+      <w:pPr>
+        <w:tabs>
+          <w:tab w:val="num" w:pos="2160"/>
+        </w:tabs>
+        <w:ind w:left="2160" w:hanging="360"/>
+      </w:pPr>
+      <w:rPr>
+        <w:rFonts w:ascii="Wingdings" w:hAnsi="Wingdings" w:hint="default"/>
+        <w:sz w:val="20"/>
+      </w:rPr>
+    </w:lvl>
+    <w:lvl w:ilvl="3" w:tentative="1">
+      <w:start w:val="1"/>
+      <w:numFmt w:val="bullet"/>
+      <w:lvlText w:val=""/>
+      <w:lvlJc w:val="left"/>
+      <w:pPr>
+        <w:tabs>
+          <w:tab w:val="num" w:pos="2880"/>
+        </w:tabs>
+        <w:ind w:left="2880" w:hanging="360"/>
+      </w:pPr>
+      <w:rPr>
+        <w:rFonts w:ascii="Wingdings" w:hAnsi="Wingdings" w:hint="default"/>
+        <w:sz w:val="20"/>
+      </w:rPr>
+    </w:lvl>
+    <w:lvl w:ilvl="4" w:tentative="1">
+      <w:start w:val="1"/>
+      <w:numFmt w:val="bullet"/>
+      <w:lvlText w:val=""/>
+      <w:lvlJc w:val="left"/>
+      <w:pPr>
+        <w:tabs>
+          <w:tab w:val="num" w:pos="3600"/>
+        </w:tabs>
+        <w:ind w:left="3600" w:hanging="360"/>
+      </w:pPr>
+      <w:rPr>
+        <w:rFonts w:ascii="Wingdings" w:hAnsi="Wingdings" w:hint="default"/>
+        <w:sz w:val="20"/>
+      </w:rPr>
+    </w:lvl>
+    <w:lvl w:ilvl="5" w:tentative="1">
+      <w:start w:val="1"/>
+      <w:numFmt w:val="bullet"/>
+      <w:lvlText w:val=""/>
+      <w:lvlJc w:val="left"/>
+      <w:pPr>
+        <w:tabs>
+          <w:tab w:val="num" w:pos="4320"/>
+        </w:tabs>
+        <w:ind w:left="4320" w:hanging="360"/>
+      </w:pPr>
+      <w:rPr>
+        <w:rFonts w:ascii="Wingdings" w:hAnsi="Wingdings" w:hint="default"/>
+        <w:sz w:val="20"/>
+      </w:rPr>
+    </w:lvl>
+    <w:lvl w:ilvl="6" w:tentative="1">
+      <w:start w:val="1"/>
+      <w:numFmt w:val="bullet"/>
+      <w:lvlText w:val=""/>
+      <w:lvlJc w:val="left"/>
+      <w:pPr>
+        <w:tabs>
+          <w:tab w:val="num" w:pos="5040"/>
+        </w:tabs>
+        <w:ind w:left="5040" w:hanging="360"/>
+      </w:pPr>
+      <w:rPr>
+        <w:rFonts w:ascii="Wingdings" w:hAnsi="Wingdings" w:hint="default"/>
+        <w:sz w:val="20"/>
+      </w:rPr>
+    </w:lvl>
+    <w:lvl w:ilvl="7" w:tentative="1">
+      <w:start w:val="1"/>
+      <w:numFmt w:val="bullet"/>
+      <w:lvlText w:val=""/>
+      <w:lvlJc w:val="left"/>
+      <w:pPr>
+        <w:tabs>
+          <w:tab w:val="num" w:pos="5760"/>
+        </w:tabs>
+        <w:ind w:left="5760" w:hanging="360"/>
+      </w:pPr>
+      <w:rPr>
+        <w:rFonts w:ascii="Wingdings" w:hAnsi="Wingdings" w:hint="default"/>
+        <w:sz w:val="20"/>
+      </w:rPr>
+    </w:lvl>
+    <w:lvl w:ilvl="8" w:tentative="1">
+      <w:start w:val="1"/>
+      <w:numFmt w:val="bullet"/>
+      <w:lvlText w:val=""/>
+      <w:lvlJc w:val="left"/>
+      <w:pPr>
+        <w:tabs>
+          <w:tab w:val="num" w:pos="6480"/>
+        </w:tabs>
+        <w:ind w:left="6480" w:hanging="360"/>
+      </w:pPr>
+      <w:rPr>
+        <w:rFonts w:ascii="Wingdings" w:hAnsi="Wingdings" w:hint="default"/>
+        <w:sz w:val="20"/>
+      </w:rPr>
+    </w:lvl>
+  </w:abstractNum>
+  <w:abstractNum w:abstractNumId="11">
     <w:nsid w:val="504652A4"/>
     <w:multiLevelType w:val="hybridMultilevel"/>
     <w:tmpl w:val="2738FD8E"/>
@@ -2947,7 +5485,7 @@
       </w:rPr>
     </w:lvl>
   </w:abstractNum>
-  <w:abstractNum w:abstractNumId="8">
+  <w:abstractNum w:abstractNumId="12">
     <w:nsid w:val="52670125"/>
     <w:multiLevelType w:val="hybridMultilevel"/>
     <w:tmpl w:val="4516B06C"/>
@@ -3060,7 +5598,232 @@
       </w:rPr>
     </w:lvl>
   </w:abstractNum>
-  <w:abstractNum w:abstractNumId="9">
+  <w:abstractNum w:abstractNumId="13">
+    <w:nsid w:val="5B144AED"/>
+    <w:multiLevelType w:val="hybridMultilevel"/>
+    <w:tmpl w:val="78D88B1C"/>
+    <w:lvl w:ilvl="0" w:tplc="04090001">
+      <w:start w:val="1"/>
+      <w:numFmt w:val="bullet"/>
+      <w:lvlText w:val=""/>
+      <w:lvlJc w:val="left"/>
+      <w:pPr>
+        <w:ind w:left="720" w:hanging="360"/>
+      </w:pPr>
+      <w:rPr>
+        <w:rFonts w:ascii="Symbol" w:hAnsi="Symbol" w:hint="default"/>
+      </w:rPr>
+    </w:lvl>
+    <w:lvl w:ilvl="1" w:tplc="04090003" w:tentative="1">
+      <w:start w:val="1"/>
+      <w:numFmt w:val="bullet"/>
+      <w:lvlText w:val="o"/>
+      <w:lvlJc w:val="left"/>
+      <w:pPr>
+        <w:ind w:left="1440" w:hanging="360"/>
+      </w:pPr>
+      <w:rPr>
+        <w:rFonts w:ascii="Courier New" w:hAnsi="Courier New" w:hint="default"/>
+      </w:rPr>
+    </w:lvl>
+    <w:lvl w:ilvl="2" w:tplc="04090005" w:tentative="1">
+      <w:start w:val="1"/>
+      <w:numFmt w:val="bullet"/>
+      <w:lvlText w:val=""/>
+      <w:lvlJc w:val="left"/>
+      <w:pPr>
+        <w:ind w:left="2160" w:hanging="360"/>
+      </w:pPr>
+      <w:rPr>
+        <w:rFonts w:ascii="Wingdings" w:hAnsi="Wingdings" w:hint="default"/>
+      </w:rPr>
+    </w:lvl>
+    <w:lvl w:ilvl="3" w:tplc="04090001" w:tentative="1">
+      <w:start w:val="1"/>
+      <w:numFmt w:val="bullet"/>
+      <w:lvlText w:val=""/>
+      <w:lvlJc w:val="left"/>
+      <w:pPr>
+        <w:ind w:left="2880" w:hanging="360"/>
+      </w:pPr>
+      <w:rPr>
+        <w:rFonts w:ascii="Symbol" w:hAnsi="Symbol" w:hint="default"/>
+      </w:rPr>
+    </w:lvl>
+    <w:lvl w:ilvl="4" w:tplc="04090003" w:tentative="1">
+      <w:start w:val="1"/>
+      <w:numFmt w:val="bullet"/>
+      <w:lvlText w:val="o"/>
+      <w:lvlJc w:val="left"/>
+      <w:pPr>
+        <w:ind w:left="3600" w:hanging="360"/>
+      </w:pPr>
+      <w:rPr>
+        <w:rFonts w:ascii="Courier New" w:hAnsi="Courier New" w:hint="default"/>
+      </w:rPr>
+    </w:lvl>
+    <w:lvl w:ilvl="5" w:tplc="04090005" w:tentative="1">
+      <w:start w:val="1"/>
+      <w:numFmt w:val="bullet"/>
+      <w:lvlText w:val=""/>
+      <w:lvlJc w:val="left"/>
+      <w:pPr>
+        <w:ind w:left="4320" w:hanging="360"/>
+      </w:pPr>
+      <w:rPr>
+        <w:rFonts w:ascii="Wingdings" w:hAnsi="Wingdings" w:hint="default"/>
+      </w:rPr>
+    </w:lvl>
+    <w:lvl w:ilvl="6" w:tplc="04090001" w:tentative="1">
+      <w:start w:val="1"/>
+      <w:numFmt w:val="bullet"/>
+      <w:lvlText w:val=""/>
+      <w:lvlJc w:val="left"/>
+      <w:pPr>
+        <w:ind w:left="5040" w:hanging="360"/>
+      </w:pPr>
+      <w:rPr>
+        <w:rFonts w:ascii="Symbol" w:hAnsi="Symbol" w:hint="default"/>
+      </w:rPr>
+    </w:lvl>
+    <w:lvl w:ilvl="7" w:tplc="04090003" w:tentative="1">
+      <w:start w:val="1"/>
+      <w:numFmt w:val="bullet"/>
+      <w:lvlText w:val="o"/>
+      <w:lvlJc w:val="left"/>
+      <w:pPr>
+        <w:ind w:left="5760" w:hanging="360"/>
+      </w:pPr>
+      <w:rPr>
+        <w:rFonts w:ascii="Courier New" w:hAnsi="Courier New" w:hint="default"/>
+      </w:rPr>
+    </w:lvl>
+    <w:lvl w:ilvl="8" w:tplc="04090005" w:tentative="1">
+      <w:start w:val="1"/>
+      <w:numFmt w:val="bullet"/>
+      <w:lvlText w:val=""/>
+      <w:lvlJc w:val="left"/>
+      <w:pPr>
+        <w:ind w:left="6480" w:hanging="360"/>
+      </w:pPr>
+      <w:rPr>
+        <w:rFonts w:ascii="Wingdings" w:hAnsi="Wingdings" w:hint="default"/>
+      </w:rPr>
+    </w:lvl>
+  </w:abstractNum>
+  <w:abstractNum w:abstractNumId="14">
+    <w:nsid w:val="612A42B1"/>
+    <w:multiLevelType w:val="hybridMultilevel"/>
+    <w:tmpl w:val="932A1930"/>
+    <w:lvl w:ilvl="0" w:tplc="1A101CAC">
+      <w:numFmt w:val="bullet"/>
+      <w:lvlText w:val="-"/>
+      <w:lvlJc w:val="left"/>
+      <w:pPr>
+        <w:ind w:left="1260" w:hanging="420"/>
+      </w:pPr>
+      <w:rPr>
+        <w:rFonts w:ascii="Calibri" w:eastAsiaTheme="minorEastAsia" w:hAnsi="Calibri" w:cs="Calibri" w:hint="default"/>
+      </w:rPr>
+    </w:lvl>
+    <w:lvl w:ilvl="1" w:tplc="04090003" w:tentative="1">
+      <w:start w:val="1"/>
+      <w:numFmt w:val="bullet"/>
+      <w:lvlText w:val="o"/>
+      <w:lvlJc w:val="left"/>
+      <w:pPr>
+        <w:ind w:left="1440" w:hanging="360"/>
+      </w:pPr>
+      <w:rPr>
+        <w:rFonts w:ascii="Courier New" w:hAnsi="Courier New" w:cs="Courier New" w:hint="default"/>
+      </w:rPr>
+    </w:lvl>
+    <w:lvl w:ilvl="2" w:tplc="04090005" w:tentative="1">
+      <w:start w:val="1"/>
+      <w:numFmt w:val="bullet"/>
+      <w:lvlText w:val=""/>
+      <w:lvlJc w:val="left"/>
+      <w:pPr>
+        <w:ind w:left="2160" w:hanging="360"/>
+      </w:pPr>
+      <w:rPr>
+        <w:rFonts w:ascii="Wingdings" w:hAnsi="Wingdings" w:hint="default"/>
+      </w:rPr>
+    </w:lvl>
+    <w:lvl w:ilvl="3" w:tplc="04090001" w:tentative="1">
+      <w:start w:val="1"/>
+      <w:numFmt w:val="bullet"/>
+      <w:lvlText w:val=""/>
+      <w:lvlJc w:val="left"/>
+      <w:pPr>
+        <w:ind w:left="2880" w:hanging="360"/>
+      </w:pPr>
+      <w:rPr>
+        <w:rFonts w:ascii="Symbol" w:hAnsi="Symbol" w:hint="default"/>
+      </w:rPr>
+    </w:lvl>
+    <w:lvl w:ilvl="4" w:tplc="04090003" w:tentative="1">
+      <w:start w:val="1"/>
+      <w:numFmt w:val="bullet"/>
+      <w:lvlText w:val="o"/>
+      <w:lvlJc w:val="left"/>
+      <w:pPr>
+        <w:ind w:left="3600" w:hanging="360"/>
+      </w:pPr>
+      <w:rPr>
+        <w:rFonts w:ascii="Courier New" w:hAnsi="Courier New" w:cs="Courier New" w:hint="default"/>
+      </w:rPr>
+    </w:lvl>
+    <w:lvl w:ilvl="5" w:tplc="04090005" w:tentative="1">
+      <w:start w:val="1"/>
+      <w:numFmt w:val="bullet"/>
+      <w:lvlText w:val=""/>
+      <w:lvlJc w:val="left"/>
+      <w:pPr>
+        <w:ind w:left="4320" w:hanging="360"/>
+      </w:pPr>
+      <w:rPr>
+        <w:rFonts w:ascii="Wingdings" w:hAnsi="Wingdings" w:hint="default"/>
+      </w:rPr>
+    </w:lvl>
+    <w:lvl w:ilvl="6" w:tplc="04090001" w:tentative="1">
+      <w:start w:val="1"/>
+      <w:numFmt w:val="bullet"/>
+      <w:lvlText w:val=""/>
+      <w:lvlJc w:val="left"/>
+      <w:pPr>
+        <w:ind w:left="5040" w:hanging="360"/>
+      </w:pPr>
+      <w:rPr>
+        <w:rFonts w:ascii="Symbol" w:hAnsi="Symbol" w:hint="default"/>
+      </w:rPr>
+    </w:lvl>
+    <w:lvl w:ilvl="7" w:tplc="04090003" w:tentative="1">
+      <w:start w:val="1"/>
+      <w:numFmt w:val="bullet"/>
+      <w:lvlText w:val="o"/>
+      <w:lvlJc w:val="left"/>
+      <w:pPr>
+        <w:ind w:left="5760" w:hanging="360"/>
+      </w:pPr>
+      <w:rPr>
+        <w:rFonts w:ascii="Courier New" w:hAnsi="Courier New" w:cs="Courier New" w:hint="default"/>
+      </w:rPr>
+    </w:lvl>
+    <w:lvl w:ilvl="8" w:tplc="04090005" w:tentative="1">
+      <w:start w:val="1"/>
+      <w:numFmt w:val="bullet"/>
+      <w:lvlText w:val=""/>
+      <w:lvlJc w:val="left"/>
+      <w:pPr>
+        <w:ind w:left="6480" w:hanging="360"/>
+      </w:pPr>
+      <w:rPr>
+        <w:rFonts w:ascii="Wingdings" w:hAnsi="Wingdings" w:hint="default"/>
+      </w:rPr>
+    </w:lvl>
+  </w:abstractNum>
+  <w:abstractNum w:abstractNumId="15">
     <w:nsid w:val="64D62008"/>
     <w:multiLevelType w:val="hybridMultilevel"/>
     <w:tmpl w:val="FDB22750"/>
@@ -3146,7 +5909,232 @@
       </w:pPr>
     </w:lvl>
   </w:abstractNum>
-  <w:abstractNum w:abstractNumId="10">
+  <w:abstractNum w:abstractNumId="16">
+    <w:nsid w:val="6AC424CD"/>
+    <w:multiLevelType w:val="hybridMultilevel"/>
+    <w:tmpl w:val="2272F48E"/>
+    <w:lvl w:ilvl="0" w:tplc="1A101CAC">
+      <w:numFmt w:val="bullet"/>
+      <w:lvlText w:val="-"/>
+      <w:lvlJc w:val="left"/>
+      <w:pPr>
+        <w:ind w:left="1260" w:hanging="420"/>
+      </w:pPr>
+      <w:rPr>
+        <w:rFonts w:ascii="Calibri" w:eastAsiaTheme="minorEastAsia" w:hAnsi="Calibri" w:cs="Calibri" w:hint="default"/>
+      </w:rPr>
+    </w:lvl>
+    <w:lvl w:ilvl="1" w:tplc="04090003" w:tentative="1">
+      <w:start w:val="1"/>
+      <w:numFmt w:val="bullet"/>
+      <w:lvlText w:val="o"/>
+      <w:lvlJc w:val="left"/>
+      <w:pPr>
+        <w:ind w:left="1440" w:hanging="360"/>
+      </w:pPr>
+      <w:rPr>
+        <w:rFonts w:ascii="Courier New" w:hAnsi="Courier New" w:cs="Courier New" w:hint="default"/>
+      </w:rPr>
+    </w:lvl>
+    <w:lvl w:ilvl="2" w:tplc="04090005" w:tentative="1">
+      <w:start w:val="1"/>
+      <w:numFmt w:val="bullet"/>
+      <w:lvlText w:val=""/>
+      <w:lvlJc w:val="left"/>
+      <w:pPr>
+        <w:ind w:left="2160" w:hanging="360"/>
+      </w:pPr>
+      <w:rPr>
+        <w:rFonts w:ascii="Wingdings" w:hAnsi="Wingdings" w:hint="default"/>
+      </w:rPr>
+    </w:lvl>
+    <w:lvl w:ilvl="3" w:tplc="04090001" w:tentative="1">
+      <w:start w:val="1"/>
+      <w:numFmt w:val="bullet"/>
+      <w:lvlText w:val=""/>
+      <w:lvlJc w:val="left"/>
+      <w:pPr>
+        <w:ind w:left="2880" w:hanging="360"/>
+      </w:pPr>
+      <w:rPr>
+        <w:rFonts w:ascii="Symbol" w:hAnsi="Symbol" w:hint="default"/>
+      </w:rPr>
+    </w:lvl>
+    <w:lvl w:ilvl="4" w:tplc="04090003" w:tentative="1">
+      <w:start w:val="1"/>
+      <w:numFmt w:val="bullet"/>
+      <w:lvlText w:val="o"/>
+      <w:lvlJc w:val="left"/>
+      <w:pPr>
+        <w:ind w:left="3600" w:hanging="360"/>
+      </w:pPr>
+      <w:rPr>
+        <w:rFonts w:ascii="Courier New" w:hAnsi="Courier New" w:cs="Courier New" w:hint="default"/>
+      </w:rPr>
+    </w:lvl>
+    <w:lvl w:ilvl="5" w:tplc="04090005" w:tentative="1">
+      <w:start w:val="1"/>
+      <w:numFmt w:val="bullet"/>
+      <w:lvlText w:val=""/>
+      <w:lvlJc w:val="left"/>
+      <w:pPr>
+        <w:ind w:left="4320" w:hanging="360"/>
+      </w:pPr>
+      <w:rPr>
+        <w:rFonts w:ascii="Wingdings" w:hAnsi="Wingdings" w:hint="default"/>
+      </w:rPr>
+    </w:lvl>
+    <w:lvl w:ilvl="6" w:tplc="04090001" w:tentative="1">
+      <w:start w:val="1"/>
+      <w:numFmt w:val="bullet"/>
+      <w:lvlText w:val=""/>
+      <w:lvlJc w:val="left"/>
+      <w:pPr>
+        <w:ind w:left="5040" w:hanging="360"/>
+      </w:pPr>
+      <w:rPr>
+        <w:rFonts w:ascii="Symbol" w:hAnsi="Symbol" w:hint="default"/>
+      </w:rPr>
+    </w:lvl>
+    <w:lvl w:ilvl="7" w:tplc="04090003" w:tentative="1">
+      <w:start w:val="1"/>
+      <w:numFmt w:val="bullet"/>
+      <w:lvlText w:val="o"/>
+      <w:lvlJc w:val="left"/>
+      <w:pPr>
+        <w:ind w:left="5760" w:hanging="360"/>
+      </w:pPr>
+      <w:rPr>
+        <w:rFonts w:ascii="Courier New" w:hAnsi="Courier New" w:cs="Courier New" w:hint="default"/>
+      </w:rPr>
+    </w:lvl>
+    <w:lvl w:ilvl="8" w:tplc="04090005" w:tentative="1">
+      <w:start w:val="1"/>
+      <w:numFmt w:val="bullet"/>
+      <w:lvlText w:val=""/>
+      <w:lvlJc w:val="left"/>
+      <w:pPr>
+        <w:ind w:left="6480" w:hanging="360"/>
+      </w:pPr>
+      <w:rPr>
+        <w:rFonts w:ascii="Wingdings" w:hAnsi="Wingdings" w:hint="default"/>
+      </w:rPr>
+    </w:lvl>
+  </w:abstractNum>
+  <w:abstractNum w:abstractNumId="17">
+    <w:nsid w:val="6CF539B7"/>
+    <w:multiLevelType w:val="hybridMultilevel"/>
+    <w:tmpl w:val="E12C16D2"/>
+    <w:lvl w:ilvl="0" w:tplc="04090001">
+      <w:start w:val="1"/>
+      <w:numFmt w:val="bullet"/>
+      <w:lvlText w:val=""/>
+      <w:lvlJc w:val="left"/>
+      <w:pPr>
+        <w:ind w:left="720" w:hanging="360"/>
+      </w:pPr>
+      <w:rPr>
+        <w:rFonts w:ascii="Symbol" w:hAnsi="Symbol" w:hint="default"/>
+      </w:rPr>
+    </w:lvl>
+    <w:lvl w:ilvl="1" w:tplc="04090003">
+      <w:start w:val="1"/>
+      <w:numFmt w:val="bullet"/>
+      <w:lvlText w:val="o"/>
+      <w:lvlJc w:val="left"/>
+      <w:pPr>
+        <w:ind w:left="1440" w:hanging="360"/>
+      </w:pPr>
+      <w:rPr>
+        <w:rFonts w:ascii="Courier New" w:hAnsi="Courier New" w:hint="default"/>
+      </w:rPr>
+    </w:lvl>
+    <w:lvl w:ilvl="2" w:tplc="04090005" w:tentative="1">
+      <w:start w:val="1"/>
+      <w:numFmt w:val="bullet"/>
+      <w:lvlText w:val=""/>
+      <w:lvlJc w:val="left"/>
+      <w:pPr>
+        <w:ind w:left="2160" w:hanging="360"/>
+      </w:pPr>
+      <w:rPr>
+        <w:rFonts w:ascii="Wingdings" w:hAnsi="Wingdings" w:hint="default"/>
+      </w:rPr>
+    </w:lvl>
+    <w:lvl w:ilvl="3" w:tplc="04090001" w:tentative="1">
+      <w:start w:val="1"/>
+      <w:numFmt w:val="bullet"/>
+      <w:lvlText w:val=""/>
+      <w:lvlJc w:val="left"/>
+      <w:pPr>
+        <w:ind w:left="2880" w:hanging="360"/>
+      </w:pPr>
+      <w:rPr>
+        <w:rFonts w:ascii="Symbol" w:hAnsi="Symbol" w:hint="default"/>
+      </w:rPr>
+    </w:lvl>
+    <w:lvl w:ilvl="4" w:tplc="04090003" w:tentative="1">
+      <w:start w:val="1"/>
+      <w:numFmt w:val="bullet"/>
+      <w:lvlText w:val="o"/>
+      <w:lvlJc w:val="left"/>
+      <w:pPr>
+        <w:ind w:left="3600" w:hanging="360"/>
+      </w:pPr>
+      <w:rPr>
+        <w:rFonts w:ascii="Courier New" w:hAnsi="Courier New" w:hint="default"/>
+      </w:rPr>
+    </w:lvl>
+    <w:lvl w:ilvl="5" w:tplc="04090005" w:tentative="1">
+      <w:start w:val="1"/>
+      <w:numFmt w:val="bullet"/>
+      <w:lvlText w:val=""/>
+      <w:lvlJc w:val="left"/>
+      <w:pPr>
+        <w:ind w:left="4320" w:hanging="360"/>
+      </w:pPr>
+      <w:rPr>
+        <w:rFonts w:ascii="Wingdings" w:hAnsi="Wingdings" w:hint="default"/>
+      </w:rPr>
+    </w:lvl>
+    <w:lvl w:ilvl="6" w:tplc="04090001" w:tentative="1">
+      <w:start w:val="1"/>
+      <w:numFmt w:val="bullet"/>
+      <w:lvlText w:val=""/>
+      <w:lvlJc w:val="left"/>
+      <w:pPr>
+        <w:ind w:left="5040" w:hanging="360"/>
+      </w:pPr>
+      <w:rPr>
+        <w:rFonts w:ascii="Symbol" w:hAnsi="Symbol" w:hint="default"/>
+      </w:rPr>
+    </w:lvl>
+    <w:lvl w:ilvl="7" w:tplc="04090003" w:tentative="1">
+      <w:start w:val="1"/>
+      <w:numFmt w:val="bullet"/>
+      <w:lvlText w:val="o"/>
+      <w:lvlJc w:val="left"/>
+      <w:pPr>
+        <w:ind w:left="5760" w:hanging="360"/>
+      </w:pPr>
+      <w:rPr>
+        <w:rFonts w:ascii="Courier New" w:hAnsi="Courier New" w:hint="default"/>
+      </w:rPr>
+    </w:lvl>
+    <w:lvl w:ilvl="8" w:tplc="04090005" w:tentative="1">
+      <w:start w:val="1"/>
+      <w:numFmt w:val="bullet"/>
+      <w:lvlText w:val=""/>
+      <w:lvlJc w:val="left"/>
+      <w:pPr>
+        <w:ind w:left="6480" w:hanging="360"/>
+      </w:pPr>
+      <w:rPr>
+        <w:rFonts w:ascii="Wingdings" w:hAnsi="Wingdings" w:hint="default"/>
+      </w:rPr>
+    </w:lvl>
+  </w:abstractNum>
+  <w:abstractNum w:abstractNumId="18">
     <w:nsid w:val="6E504197"/>
     <w:multiLevelType w:val="hybridMultilevel"/>
     <w:tmpl w:val="DA22CB6A"/>
@@ -3232,7 +6220,7 @@
       </w:pPr>
     </w:lvl>
   </w:abstractNum>
-  <w:abstractNum w:abstractNumId="11">
+  <w:abstractNum w:abstractNumId="19">
     <w:nsid w:val="72DD4B3F"/>
     <w:multiLevelType w:val="hybridMultilevel"/>
     <w:tmpl w:val="E0941F0A"/>
@@ -3358,28 +6346,69 @@
     <w:abstractNumId w:val="3"/>
   </w:num>
   <w:num w:numId="5">
-    <w:abstractNumId w:val="11"/>
+    <w:abstractNumId w:val="19"/>
   </w:num>
   <w:num w:numId="6">
-    <w:abstractNumId w:val="6"/>
+    <w:abstractNumId w:val="8"/>
   </w:num>
   <w:num w:numId="7">
     <w:abstractNumId w:val="5"/>
   </w:num>
   <w:num w:numId="8">
-    <w:abstractNumId w:val="8"/>
+    <w:abstractNumId w:val="12"/>
   </w:num>
   <w:num w:numId="9">
-    <w:abstractNumId w:val="9"/>
+    <w:abstractNumId w:val="15"/>
   </w:num>
   <w:num w:numId="10">
-    <w:abstractNumId w:val="10"/>
+    <w:abstractNumId w:val="18"/>
   </w:num>
   <w:num w:numId="11">
     <w:abstractNumId w:val="4"/>
   </w:num>
   <w:num w:numId="12">
+    <w:abstractNumId w:val="11"/>
+  </w:num>
+  <w:num w:numId="13">
+    <w:abstractNumId w:val="13"/>
+  </w:num>
+  <w:num w:numId="14">
+    <w:abstractNumId w:val="17"/>
+  </w:num>
+  <w:num w:numId="15">
+    <w:abstractNumId w:val="14"/>
+  </w:num>
+  <w:num w:numId="16">
     <w:abstractNumId w:val="7"/>
+  </w:num>
+  <w:num w:numId="17">
+    <w:abstractNumId w:val="16"/>
+  </w:num>
+  <w:num w:numId="18">
+    <w:abstractNumId w:val="6"/>
+  </w:num>
+  <w:num w:numId="19">
+    <w:abstractNumId w:val="10"/>
+    <w:lvlOverride w:ilvl="0">
+      <w:lvl w:ilvl="0">
+        <w:numFmt w:val="bullet"/>
+        <w:lvlText w:val="o"/>
+        <w:lvlJc w:val="left"/>
+        <w:pPr>
+          <w:tabs>
+            <w:tab w:val="num" w:pos="720"/>
+          </w:tabs>
+          <w:ind w:left="720" w:hanging="360"/>
+        </w:pPr>
+        <w:rPr>
+          <w:rFonts w:ascii="Courier New" w:hAnsi="Courier New" w:hint="default"/>
+          <w:sz w:val="20"/>
+        </w:rPr>
+      </w:lvl>
+    </w:lvlOverride>
+  </w:num>
+  <w:num w:numId="20">
+    <w:abstractNumId w:val="9"/>
   </w:num>
 </w:numbering>
 </file>
@@ -3397,7 +6426,7 @@
     </w:rPrDefault>
     <w:pPrDefault/>
   </w:docDefaults>
-  <w:latentStyles w:defLockedState="0" w:defUIPriority="99" w:defSemiHidden="1" w:defUnhideWhenUsed="1" w:defQFormat="0" w:count="267">
+  <w:latentStyles w:defLockedState="0" w:defUIPriority="99" w:defSemiHidden="1" w:defUnhideWhenUsed="1" w:defQFormat="0" w:count="276">
     <w:lsdException w:name="Normal" w:semiHidden="0" w:uiPriority="0" w:unhideWhenUsed="0" w:qFormat="1"/>
     <w:lsdException w:name="heading 1" w:semiHidden="0" w:uiPriority="9" w:unhideWhenUsed="0" w:qFormat="1"/>
     <w:lsdException w:name="heading 2" w:uiPriority="9" w:qFormat="1"/>
@@ -4225,11 +7254,45 @@
       <w:szCs w:val="20"/>
     </w:rPr>
   </w:style>
+  <w:style w:type="paragraph" w:styleId="BodyText">
+    <w:name w:val="Body Text"/>
+    <w:basedOn w:val="Normal"/>
+    <w:link w:val="BodyTextChar"/>
+    <w:uiPriority w:val="99"/>
+    <w:semiHidden/>
+    <w:unhideWhenUsed/>
+    <w:rsid w:val="00CF5CA2"/>
+    <w:pPr>
+      <w:widowControl w:val="0"/>
+      <w:spacing w:after="120" w:line="360" w:lineRule="auto"/>
+      <w:jc w:val="both"/>
+    </w:pPr>
+    <w:rPr>
+      <w:kern w:val="2"/>
+      <w:sz w:val="22"/>
+      <w:szCs w:val="22"/>
+      <w:lang w:val="en-US" w:eastAsia="zh-CN"/>
+    </w:rPr>
+  </w:style>
+  <w:style w:type="character" w:customStyle="1" w:styleId="BodyTextChar">
+    <w:name w:val="Body Text Char"/>
+    <w:basedOn w:val="DefaultParagraphFont"/>
+    <w:link w:val="BodyText"/>
+    <w:uiPriority w:val="99"/>
+    <w:semiHidden/>
+    <w:rsid w:val="00CF5CA2"/>
+    <w:rPr>
+      <w:kern w:val="2"/>
+      <w:sz w:val="22"/>
+      <w:szCs w:val="22"/>
+      <w:lang w:val="en-US" w:eastAsia="zh-CN"/>
+    </w:rPr>
+  </w:style>
 </w:styles>
 </file>
 
 <file path=word/stylesWithEffects.xml><?xml version="1.0" encoding="utf-8"?>
-<w:styles xmlns:wpc="http://schemas.microsoft.com/office/word/2010/wordprocessingCanvas" xmlns:mc="http://schemas.openxmlformats.org/markup-compatibility/2006" xmlns:o="urn:schemas-microsoft-com:office:office" xmlns:r="http://schemas.openxmlformats.org/officeDocument/2006/relationships" xmlns:m="http://schemas.openxmlformats.org/officeDocument/2006/math" xmlns:v="urn:schemas-microsoft-com:vml" xmlns:wp14="http://schemas.microsoft.com/office/word/2010/wordprocessingDrawing" xmlns:wp="http://schemas.openxmlformats.org/drawingml/2006/wordprocessingDrawing" xmlns:w10="urn:schemas-microsoft-com:office:word" xmlns:w="http://schemas.openxmlformats.org/wordprocessingml/2006/main" xmlns:w14="http://schemas.microsoft.com/office/word/2010/wordml" xmlns:wpg="http://schemas.microsoft.com/office/word/2010/wordprocessingGroup" xmlns:wpi="http://schemas.microsoft.com/office/word/2010/wordprocessingInk" xmlns:wne="http://schemas.microsoft.com/office/word/2006/wordml" xmlns:wps="http://schemas.microsoft.com/office/word/2010/wordprocessingShape" mc:Ignorable="w14 wp14">
+<w:styles xmlns:wpc="http://schemas.microsoft.com/office/word/2010/wordprocessingCanvas" xmlns:mo="http://schemas.microsoft.com/office/mac/office/2008/main" xmlns:mc="http://schemas.openxmlformats.org/markup-compatibility/2006" xmlns:mv="urn:schemas-microsoft-com:mac:vml" xmlns:o="urn:schemas-microsoft-com:office:office" xmlns:r="http://schemas.openxmlformats.org/officeDocument/2006/relationships" xmlns:m="http://schemas.openxmlformats.org/officeDocument/2006/math" xmlns:v="urn:schemas-microsoft-com:vml" xmlns:wp14="http://schemas.microsoft.com/office/word/2010/wordprocessingDrawing" xmlns:wp="http://schemas.openxmlformats.org/drawingml/2006/wordprocessingDrawing" xmlns:w10="urn:schemas-microsoft-com:office:word" xmlns:w="http://schemas.openxmlformats.org/wordprocessingml/2006/main" xmlns:w14="http://schemas.microsoft.com/office/word/2010/wordml" xmlns:wpg="http://schemas.microsoft.com/office/word/2010/wordprocessingGroup" xmlns:wpi="http://schemas.microsoft.com/office/word/2010/wordprocessingInk" xmlns:wne="http://schemas.microsoft.com/office/word/2006/wordml" xmlns:wps="http://schemas.microsoft.com/office/word/2010/wordprocessingShape" mc:Ignorable="w14 wp14">
   <w:docDefaults>
     <w:rPrDefault>
       <w:rPr>
@@ -4241,7 +7304,7 @@
     </w:rPrDefault>
     <w:pPrDefault/>
   </w:docDefaults>
-  <w:latentStyles w:defLockedState="0" w:defUIPriority="99" w:defSemiHidden="1" w:defUnhideWhenUsed="1" w:defQFormat="0" w:count="267">
+  <w:latentStyles w:defLockedState="0" w:defUIPriority="99" w:defSemiHidden="1" w:defUnhideWhenUsed="1" w:defQFormat="0" w:count="276">
     <w:lsdException w:name="Normal" w:semiHidden="0" w:uiPriority="0" w:unhideWhenUsed="0" w:qFormat="1"/>
     <w:lsdException w:name="heading 1" w:semiHidden="0" w:uiPriority="9" w:unhideWhenUsed="0" w:qFormat="1"/>
     <w:lsdException w:name="heading 2" w:uiPriority="9" w:qFormat="1"/>
@@ -5067,6 +8130,40 @@
       <w:color w:val="404040" w:themeColor="text1" w:themeTint="BF"/>
       <w:sz w:val="20"/>
       <w:szCs w:val="20"/>
+    </w:rPr>
+  </w:style>
+  <w:style w:type="paragraph" w:styleId="BodyText">
+    <w:name w:val="Body Text"/>
+    <w:basedOn w:val="Normal"/>
+    <w:link w:val="BodyTextChar"/>
+    <w:uiPriority w:val="99"/>
+    <w:semiHidden/>
+    <w:unhideWhenUsed/>
+    <w:rsid w:val="00CF5CA2"/>
+    <w:pPr>
+      <w:widowControl w:val="0"/>
+      <w:spacing w:after="120" w:line="360" w:lineRule="auto"/>
+      <w:jc w:val="both"/>
+    </w:pPr>
+    <w:rPr>
+      <w:kern w:val="2"/>
+      <w:sz w:val="22"/>
+      <w:szCs w:val="22"/>
+      <w:lang w:val="en-US" w:eastAsia="zh-CN"/>
+    </w:rPr>
+  </w:style>
+  <w:style w:type="character" w:customStyle="1" w:styleId="BodyTextChar">
+    <w:name w:val="Body Text Char"/>
+    <w:basedOn w:val="DefaultParagraphFont"/>
+    <w:link w:val="BodyText"/>
+    <w:uiPriority w:val="99"/>
+    <w:semiHidden/>
+    <w:rsid w:val="00CF5CA2"/>
+    <w:rPr>
+      <w:kern w:val="2"/>
+      <w:sz w:val="22"/>
+      <w:szCs w:val="22"/>
+      <w:lang w:val="en-US" w:eastAsia="zh-CN"/>
     </w:rPr>
   </w:style>
 </w:styles>
@@ -5397,7 +8494,7 @@
 </file>
 
 <file path=customXml/itemProps1.xml><?xml version="1.0" encoding="utf-8"?>
-<ds:datastoreItem xmlns:ds="http://schemas.openxmlformats.org/officeDocument/2006/customXml" ds:itemID="{530843D0-2EA3-4C71-8FB8-0A5CC4DA8D43}">
+<ds:datastoreItem xmlns:ds="http://schemas.openxmlformats.org/officeDocument/2006/customXml" ds:itemID="{BA630753-8074-7048-92D3-5A00DD07DD0C}">
   <ds:schemaRefs>
     <ds:schemaRef ds:uri="http://schemas.openxmlformats.org/officeDocument/2006/bibliography"/>
   </ds:schemaRefs>

</xml_diff>